<commit_message>
Fix sprint. Improve sandbox terrain.
</commit_message>
<xml_diff>
--- a/Documents/STIHOWE GAME DESIGN DOCUMENT.docx
+++ b/Documents/STIHOWE GAME DESIGN DOCUMENT.docx
@@ -569,6 +569,63 @@
     </w:p>
     <w:p>
       <w:pPr>
+        <w:pStyle w:val="ListParagraph"/>
+        <w:numPr>
+          <w:ilvl w:val="2"/>
+          <w:numId w:val="5"/>
+        </w:numPr>
+        <w:spacing w:line="360" w:lineRule="auto"/>
+        <w:rPr>
+          <w:rFonts w:ascii="Times New Roman" w:hAnsi="Times New Roman" w:cs="Times New Roman"/>
+        </w:rPr>
+      </w:pPr>
+      <w:r>
+        <w:rPr>
+          <w:rFonts w:ascii="Times New Roman" w:hAnsi="Times New Roman" w:cs="Times New Roman"/>
+        </w:rPr>
+        <w:t>Particle systems that give off aura</w:t>
+      </w:r>
+    </w:p>
+    <w:p>
+      <w:pPr>
+        <w:pStyle w:val="ListParagraph"/>
+        <w:numPr>
+          <w:ilvl w:val="3"/>
+          <w:numId w:val="5"/>
+        </w:numPr>
+        <w:spacing w:line="360" w:lineRule="auto"/>
+        <w:rPr>
+          <w:rFonts w:ascii="Times New Roman" w:hAnsi="Times New Roman" w:cs="Times New Roman"/>
+        </w:rPr>
+      </w:pPr>
+      <w:r>
+        <w:rPr>
+          <w:rFonts w:ascii="Times New Roman" w:hAnsi="Times New Roman" w:cs="Times New Roman"/>
+        </w:rPr>
+        <w:t>Adds depth and feel</w:t>
+      </w:r>
+    </w:p>
+    <w:p>
+      <w:pPr>
+        <w:pStyle w:val="ListParagraph"/>
+        <w:numPr>
+          <w:ilvl w:val="3"/>
+          <w:numId w:val="5"/>
+        </w:numPr>
+        <w:spacing w:line="360" w:lineRule="auto"/>
+        <w:rPr>
+          <w:rFonts w:ascii="Times New Roman" w:hAnsi="Times New Roman" w:cs="Times New Roman"/>
+        </w:rPr>
+      </w:pPr>
+      <w:r>
+        <w:rPr>
+          <w:rFonts w:ascii="Times New Roman" w:hAnsi="Times New Roman" w:cs="Times New Roman"/>
+        </w:rPr>
+        <w:t>E.g. A staff, rather the orb at its end, should glow/etc. Or a characters hands if that is the source. Attack source point should have a particle system.</w:t>
+      </w:r>
+    </w:p>
+    <w:p>
+      <w:pPr>
         <w:pStyle w:val="Heading2"/>
         <w:numPr>
           <w:ilvl w:val="0"/>
@@ -930,6 +987,7 @@
         <w:rPr>
           <w:rFonts w:ascii="Times New Roman" w:hAnsi="Times New Roman" w:cs="Times New Roman"/>
         </w:rPr>
+        <w:lastRenderedPageBreak/>
         <w:t>Replaying and Saving</w:t>
       </w:r>
     </w:p>
@@ -973,7 +1031,6 @@
           <w:b/>
           <w:bCs/>
         </w:rPr>
-        <w:lastRenderedPageBreak/>
         <w:t>Story, Settings, and Characters</w:t>
       </w:r>
     </w:p>
@@ -1413,6 +1470,7 @@
           <w:b/>
           <w:bCs/>
         </w:rPr>
+        <w:lastRenderedPageBreak/>
         <w:t>5 Character</w:t>
       </w:r>
     </w:p>
@@ -1453,7 +1511,6 @@
         <w:rPr>
           <w:rFonts w:ascii="Times New Roman" w:hAnsi="Times New Roman" w:cs="Times New Roman"/>
         </w:rPr>
-        <w:lastRenderedPageBreak/>
         <w:t xml:space="preserve"> This is great – the characters abilities/etc. will be based upon the time period/region where they lived. This forces me to read more philosophy and history.</w:t>
       </w:r>
     </w:p>
@@ -1906,6 +1963,7 @@
         <w:rPr>
           <w:rFonts w:ascii="Times New Roman" w:hAnsi="Times New Roman" w:cs="Times New Roman"/>
         </w:rPr>
+        <w:lastRenderedPageBreak/>
         <w:t>Level progresses through middle of nowhere Alabama, ends on a farm/field with a UFO that has been flying overhead all level</w:t>
       </w:r>
     </w:p>
@@ -1944,7 +2002,6 @@
         <w:rPr>
           <w:rFonts w:ascii="Times New Roman" w:hAnsi="Times New Roman" w:cs="Times New Roman"/>
         </w:rPr>
-        <w:lastRenderedPageBreak/>
         <w:t>Or steal them</w:t>
       </w:r>
     </w:p>
@@ -2503,6 +2560,7 @@
           <w:b/>
           <w:bCs/>
         </w:rPr>
+        <w:lastRenderedPageBreak/>
         <w:t>Technical</w:t>
       </w:r>
     </w:p>
@@ -2541,7 +2599,6 @@
         <w:rPr>
           <w:rFonts w:ascii="Times New Roman" w:hAnsi="Times New Roman" w:cs="Times New Roman"/>
         </w:rPr>
-        <w:lastRenderedPageBreak/>
         <w:t xml:space="preserve"> Desktop</w:t>
       </w:r>
     </w:p>
@@ -2816,68 +2873,6 @@
           <w:rFonts w:ascii="Times New Roman" w:hAnsi="Times New Roman" w:cs="Times New Roman"/>
         </w:rPr>
         <w:t>Philosophers (Kierkegaard)</w:t>
-      </w:r>
-    </w:p>
-    <w:p>
-      <w:pPr>
-        <w:pStyle w:val="Heading2"/>
-        <w:numPr>
-          <w:ilvl w:val="0"/>
-          <w:numId w:val="5"/>
-        </w:numPr>
-        <w:spacing w:line="360" w:lineRule="auto"/>
-        <w:contextualSpacing/>
-        <w:rPr>
-          <w:rFonts w:cs="Times New Roman"/>
-          <w:b/>
-          <w:bCs/>
-        </w:rPr>
-      </w:pPr>
-      <w:r>
-        <w:rPr>
-          <w:rFonts w:cs="Times New Roman"/>
-          <w:b/>
-          <w:bCs/>
-        </w:rPr>
-        <w:t>Order of Operations</w:t>
-      </w:r>
-    </w:p>
-    <w:p>
-      <w:pPr>
-        <w:pStyle w:val="ListParagraph"/>
-        <w:numPr>
-          <w:ilvl w:val="1"/>
-          <w:numId w:val="5"/>
-        </w:numPr>
-        <w:spacing w:line="360" w:lineRule="auto"/>
-        <w:rPr>
-          <w:rFonts w:ascii="Times New Roman" w:hAnsi="Times New Roman" w:cs="Times New Roman"/>
-        </w:rPr>
-      </w:pPr>
-      <w:r>
-        <w:rPr>
-          <w:rFonts w:ascii="Times New Roman" w:hAnsi="Times New Roman" w:cs="Times New Roman"/>
-        </w:rPr>
-        <w:t>Player and camera movement, jumping</w:t>
-      </w:r>
-    </w:p>
-    <w:p>
-      <w:pPr>
-        <w:pStyle w:val="ListParagraph"/>
-        <w:numPr>
-          <w:ilvl w:val="1"/>
-          <w:numId w:val="5"/>
-        </w:numPr>
-        <w:spacing w:line="360" w:lineRule="auto"/>
-        <w:rPr>
-          <w:rFonts w:ascii="Times New Roman" w:hAnsi="Times New Roman" w:cs="Times New Roman"/>
-        </w:rPr>
-      </w:pPr>
-      <w:r>
-        <w:rPr>
-          <w:rFonts w:ascii="Times New Roman" w:hAnsi="Times New Roman" w:cs="Times New Roman"/>
-        </w:rPr>
-        <w:t>Weapon/attack</w:t>
       </w:r>
     </w:p>
     <w:p>

</xml_diff>

<commit_message>
Ability to fire projectiles from player
</commit_message>
<xml_diff>
--- a/Documents/STIHOWE GAME DESIGN DOCUMENT.docx
+++ b/Documents/STIHOWE GAME DESIGN DOCUMENT.docx
@@ -82,7 +82,21 @@
         <w:rPr>
           <w:rFonts w:ascii="Times New Roman" w:hAnsi="Times New Roman" w:cs="Times New Roman"/>
         </w:rPr>
-        <w:t xml:space="preserve">“So This Is How </w:t>
+        <w:t>“</w:t>
+      </w:r>
+      <w:proofErr w:type="gramStart"/>
+      <w:r>
+        <w:rPr>
+          <w:rFonts w:ascii="Times New Roman" w:hAnsi="Times New Roman" w:cs="Times New Roman"/>
+        </w:rPr>
+        <w:t>So</w:t>
+      </w:r>
+      <w:proofErr w:type="gramEnd"/>
+      <w:r>
+        <w:rPr>
+          <w:rFonts w:ascii="Times New Roman" w:hAnsi="Times New Roman" w:cs="Times New Roman"/>
+        </w:rPr>
+        <w:t xml:space="preserve"> This Is How </w:t>
       </w:r>
       <w:commentRangeStart w:id="0"/>
       <w:r>
@@ -177,26 +191,82 @@
         <w:rPr>
           <w:rFonts w:ascii="Times New Roman" w:hAnsi="Times New Roman" w:cs="Times New Roman"/>
         </w:rPr>
-        <w:t xml:space="preserve"> This is why we never find them!!!</w:t>
-      </w:r>
-    </w:p>
-    <w:p>
-      <w:pPr>
-        <w:pStyle w:val="ListParagraph"/>
-        <w:numPr>
-          <w:ilvl w:val="2"/>
-          <w:numId w:val="5"/>
-        </w:numPr>
-        <w:spacing w:line="360" w:lineRule="auto"/>
-        <w:rPr>
-          <w:rFonts w:ascii="Times New Roman" w:hAnsi="Times New Roman" w:cs="Times New Roman"/>
-        </w:rPr>
-      </w:pPr>
-      <w:r>
-        <w:rPr>
-          <w:rFonts w:ascii="Times New Roman" w:hAnsi="Times New Roman" w:cs="Times New Roman"/>
-        </w:rPr>
-        <w:t xml:space="preserve"> Something is collected after defeating each enemy, like how in castlevania you collected dracula’s bones. You collected some kind of objects to build a seal to block these types of things from coming from hell gates. Terrible name, wow. Hell gates.</w:t>
+        <w:t xml:space="preserve"> </w:t>
+      </w:r>
+      <w:proofErr w:type="gramStart"/>
+      <w:r>
+        <w:rPr>
+          <w:rFonts w:ascii="Times New Roman" w:hAnsi="Times New Roman" w:cs="Times New Roman"/>
+        </w:rPr>
+        <w:t>This is why</w:t>
+      </w:r>
+      <w:proofErr w:type="gramEnd"/>
+      <w:r>
+        <w:rPr>
+          <w:rFonts w:ascii="Times New Roman" w:hAnsi="Times New Roman" w:cs="Times New Roman"/>
+        </w:rPr>
+        <w:t xml:space="preserve"> we never find them!!!</w:t>
+      </w:r>
+    </w:p>
+    <w:p>
+      <w:pPr>
+        <w:pStyle w:val="ListParagraph"/>
+        <w:numPr>
+          <w:ilvl w:val="2"/>
+          <w:numId w:val="5"/>
+        </w:numPr>
+        <w:spacing w:line="360" w:lineRule="auto"/>
+        <w:rPr>
+          <w:rFonts w:ascii="Times New Roman" w:hAnsi="Times New Roman" w:cs="Times New Roman"/>
+        </w:rPr>
+      </w:pPr>
+      <w:r>
+        <w:rPr>
+          <w:rFonts w:ascii="Times New Roman" w:hAnsi="Times New Roman" w:cs="Times New Roman"/>
+        </w:rPr>
+        <w:t xml:space="preserve"> Something is collected after defeating each enemy, like how in </w:t>
+      </w:r>
+      <w:proofErr w:type="spellStart"/>
+      <w:r>
+        <w:rPr>
+          <w:rFonts w:ascii="Times New Roman" w:hAnsi="Times New Roman" w:cs="Times New Roman"/>
+        </w:rPr>
+        <w:t>castlevania</w:t>
+      </w:r>
+      <w:proofErr w:type="spellEnd"/>
+      <w:r>
+        <w:rPr>
+          <w:rFonts w:ascii="Times New Roman" w:hAnsi="Times New Roman" w:cs="Times New Roman"/>
+        </w:rPr>
+        <w:t xml:space="preserve"> you collected </w:t>
+      </w:r>
+      <w:proofErr w:type="spellStart"/>
+      <w:r>
+        <w:rPr>
+          <w:rFonts w:ascii="Times New Roman" w:hAnsi="Times New Roman" w:cs="Times New Roman"/>
+        </w:rPr>
+        <w:t>dracula’s</w:t>
+      </w:r>
+      <w:proofErr w:type="spellEnd"/>
+      <w:r>
+        <w:rPr>
+          <w:rFonts w:ascii="Times New Roman" w:hAnsi="Times New Roman" w:cs="Times New Roman"/>
+        </w:rPr>
+        <w:t xml:space="preserve"> bones. You collected </w:t>
+      </w:r>
+      <w:proofErr w:type="gramStart"/>
+      <w:r>
+        <w:rPr>
+          <w:rFonts w:ascii="Times New Roman" w:hAnsi="Times New Roman" w:cs="Times New Roman"/>
+        </w:rPr>
+        <w:t>some kind of objects</w:t>
+      </w:r>
+      <w:proofErr w:type="gramEnd"/>
+      <w:r>
+        <w:rPr>
+          <w:rFonts w:ascii="Times New Roman" w:hAnsi="Times New Roman" w:cs="Times New Roman"/>
+        </w:rPr>
+        <w:t xml:space="preserve"> to build a seal to block these types of things from coming from hell gates. Terrible name, wow. Hell gates.</w:t>
       </w:r>
       <w:r>
         <w:rPr>
@@ -291,6 +361,278 @@
       <w:pPr>
         <w:pStyle w:val="ListParagraph"/>
         <w:numPr>
+          <w:ilvl w:val="2"/>
+          <w:numId w:val="5"/>
+        </w:numPr>
+        <w:spacing w:line="360" w:lineRule="auto"/>
+        <w:rPr>
+          <w:rFonts w:ascii="Times New Roman" w:hAnsi="Times New Roman" w:cs="Times New Roman"/>
+        </w:rPr>
+      </w:pPr>
+      <w:r>
+        <w:rPr>
+          <w:rFonts w:ascii="Times New Roman" w:hAnsi="Times New Roman" w:cs="Times New Roman"/>
+        </w:rPr>
+        <w:t>Do we travel through time? Or are we only in the present?</w:t>
+      </w:r>
+    </w:p>
+    <w:p>
+      <w:pPr>
+        <w:pStyle w:val="ListParagraph"/>
+        <w:numPr>
+          <w:ilvl w:val="2"/>
+          <w:numId w:val="5"/>
+        </w:numPr>
+        <w:spacing w:line="360" w:lineRule="auto"/>
+        <w:rPr>
+          <w:rFonts w:ascii="Times New Roman" w:hAnsi="Times New Roman" w:cs="Times New Roman"/>
+        </w:rPr>
+      </w:pPr>
+      <w:r>
+        <w:rPr>
+          <w:rFonts w:ascii="Times New Roman" w:hAnsi="Times New Roman" w:cs="Times New Roman"/>
+        </w:rPr>
+        <w:t>Astronomy ties things together –</w:t>
+      </w:r>
+    </w:p>
+    <w:p>
+      <w:pPr>
+        <w:pStyle w:val="ListParagraph"/>
+        <w:numPr>
+          <w:ilvl w:val="3"/>
+          <w:numId w:val="5"/>
+        </w:numPr>
+        <w:spacing w:line="360" w:lineRule="auto"/>
+        <w:rPr>
+          <w:rFonts w:ascii="Times New Roman" w:hAnsi="Times New Roman" w:cs="Times New Roman"/>
+        </w:rPr>
+      </w:pPr>
+      <w:r>
+        <w:rPr>
+          <w:rFonts w:ascii="Times New Roman" w:hAnsi="Times New Roman" w:cs="Times New Roman"/>
+        </w:rPr>
+        <w:t>Final boss uses black holes as weapons.</w:t>
+      </w:r>
+    </w:p>
+    <w:p>
+      <w:pPr>
+        <w:pStyle w:val="ListParagraph"/>
+        <w:numPr>
+          <w:ilvl w:val="4"/>
+          <w:numId w:val="5"/>
+        </w:numPr>
+        <w:spacing w:line="360" w:lineRule="auto"/>
+        <w:rPr>
+          <w:rFonts w:ascii="Times New Roman" w:hAnsi="Times New Roman" w:cs="Times New Roman"/>
+        </w:rPr>
+      </w:pPr>
+      <w:r>
+        <w:rPr>
+          <w:rFonts w:ascii="Times New Roman" w:hAnsi="Times New Roman" w:cs="Times New Roman"/>
+        </w:rPr>
+        <w:t>They teleport you to a different “dimension”</w:t>
+      </w:r>
+    </w:p>
+    <w:p>
+      <w:pPr>
+        <w:pStyle w:val="ListParagraph"/>
+        <w:numPr>
+          <w:ilvl w:val="4"/>
+          <w:numId w:val="5"/>
+        </w:numPr>
+        <w:spacing w:line="360" w:lineRule="auto"/>
+        <w:rPr>
+          <w:rFonts w:ascii="Times New Roman" w:hAnsi="Times New Roman" w:cs="Times New Roman"/>
+        </w:rPr>
+      </w:pPr>
+      <w:r>
+        <w:rPr>
+          <w:rFonts w:ascii="Times New Roman" w:hAnsi="Times New Roman" w:cs="Times New Roman"/>
+        </w:rPr>
+        <w:t>Gameplay is same, but looks different</w:t>
+      </w:r>
+      <w:r>
+        <w:rPr>
+          <w:rFonts w:ascii="Times New Roman" w:hAnsi="Times New Roman" w:cs="Times New Roman"/>
+        </w:rPr>
+        <w:t>, physics are different, etc.</w:t>
+      </w:r>
+    </w:p>
+    <w:p>
+      <w:pPr>
+        <w:pStyle w:val="ListParagraph"/>
+        <w:numPr>
+          <w:ilvl w:val="4"/>
+          <w:numId w:val="5"/>
+        </w:numPr>
+        <w:spacing w:line="360" w:lineRule="auto"/>
+        <w:rPr>
+          <w:rFonts w:ascii="Times New Roman" w:hAnsi="Times New Roman" w:cs="Times New Roman"/>
+        </w:rPr>
+      </w:pPr>
+      <w:r>
+        <w:rPr>
+          <w:rFonts w:ascii="Times New Roman" w:hAnsi="Times New Roman" w:cs="Times New Roman"/>
+        </w:rPr>
+        <w:t>Saps color from game</w:t>
+      </w:r>
+    </w:p>
+    <w:p>
+      <w:pPr>
+        <w:pStyle w:val="ListParagraph"/>
+        <w:numPr>
+          <w:ilvl w:val="4"/>
+          <w:numId w:val="5"/>
+        </w:numPr>
+        <w:spacing w:line="360" w:lineRule="auto"/>
+        <w:rPr>
+          <w:rFonts w:ascii="Times New Roman" w:hAnsi="Times New Roman" w:cs="Times New Roman"/>
+        </w:rPr>
+      </w:pPr>
+      <w:r>
+        <w:rPr>
+          <w:rFonts w:ascii="Times New Roman" w:hAnsi="Times New Roman" w:cs="Times New Roman"/>
+        </w:rPr>
+        <w:t>Color bursts out after defeated</w:t>
+      </w:r>
+    </w:p>
+    <w:p>
+      <w:pPr>
+        <w:pStyle w:val="ListParagraph"/>
+        <w:numPr>
+          <w:ilvl w:val="4"/>
+          <w:numId w:val="5"/>
+        </w:numPr>
+        <w:spacing w:line="360" w:lineRule="auto"/>
+        <w:rPr>
+          <w:rFonts w:ascii="Times New Roman" w:hAnsi="Times New Roman" w:cs="Times New Roman"/>
+        </w:rPr>
+      </w:pPr>
+      <w:r>
+        <w:rPr>
+          <w:rFonts w:ascii="Times New Roman" w:hAnsi="Times New Roman" w:cs="Times New Roman"/>
+        </w:rPr>
+        <w:t>Play as silhouette</w:t>
+      </w:r>
+    </w:p>
+    <w:p>
+      <w:pPr>
+        <w:pStyle w:val="ListParagraph"/>
+        <w:numPr>
+          <w:ilvl w:val="2"/>
+          <w:numId w:val="5"/>
+        </w:numPr>
+        <w:spacing w:line="360" w:lineRule="auto"/>
+        <w:rPr>
+          <w:rFonts w:ascii="Times New Roman" w:hAnsi="Times New Roman" w:cs="Times New Roman"/>
+        </w:rPr>
+      </w:pPr>
+      <w:r>
+        <w:rPr>
+          <w:rFonts w:ascii="Times New Roman" w:hAnsi="Times New Roman" w:cs="Times New Roman"/>
+        </w:rPr>
+        <w:t>Energy is life, matter the container. Gravity is what compresses the latter into the former.</w:t>
+      </w:r>
+    </w:p>
+    <w:p>
+      <w:pPr>
+        <w:pStyle w:val="ListParagraph"/>
+        <w:numPr>
+          <w:ilvl w:val="2"/>
+          <w:numId w:val="5"/>
+        </w:numPr>
+        <w:spacing w:line="360" w:lineRule="auto"/>
+        <w:rPr>
+          <w:rFonts w:ascii="Times New Roman" w:hAnsi="Times New Roman" w:cs="Times New Roman"/>
+        </w:rPr>
+      </w:pPr>
+      <w:r>
+        <w:rPr>
+          <w:rFonts w:ascii="Times New Roman" w:hAnsi="Times New Roman" w:cs="Times New Roman"/>
+        </w:rPr>
+        <w:t>Low mass stars end their life in a planetary nebula, high mass with a supernova.</w:t>
+      </w:r>
+    </w:p>
+    <w:p>
+      <w:pPr>
+        <w:pStyle w:val="ListParagraph"/>
+        <w:numPr>
+          <w:ilvl w:val="2"/>
+          <w:numId w:val="5"/>
+        </w:numPr>
+        <w:spacing w:line="360" w:lineRule="auto"/>
+        <w:rPr>
+          <w:rFonts w:ascii="Times New Roman" w:hAnsi="Times New Roman" w:cs="Times New Roman"/>
+        </w:rPr>
+      </w:pPr>
+      <w:r>
+        <w:rPr>
+          <w:rFonts w:ascii="Times New Roman" w:hAnsi="Times New Roman" w:cs="Times New Roman"/>
+        </w:rPr>
+        <w:t>Surface of white dwarf – what is the gravity?</w:t>
+      </w:r>
+    </w:p>
+    <w:p>
+      <w:pPr>
+        <w:pStyle w:val="ListParagraph"/>
+        <w:numPr>
+          <w:ilvl w:val="3"/>
+          <w:numId w:val="5"/>
+        </w:numPr>
+        <w:spacing w:line="360" w:lineRule="auto"/>
+        <w:rPr>
+          <w:rFonts w:ascii="Times New Roman" w:hAnsi="Times New Roman" w:cs="Times New Roman"/>
+        </w:rPr>
+      </w:pPr>
+      <w:r>
+        <w:rPr>
+          <w:rFonts w:ascii="Times New Roman" w:hAnsi="Times New Roman" w:cs="Times New Roman"/>
+        </w:rPr>
+        <w:t>Pauli exclusion principle</w:t>
+      </w:r>
+    </w:p>
+    <w:p>
+      <w:pPr>
+        <w:pStyle w:val="ListParagraph"/>
+        <w:numPr>
+          <w:ilvl w:val="3"/>
+          <w:numId w:val="5"/>
+        </w:numPr>
+        <w:spacing w:line="360" w:lineRule="auto"/>
+        <w:rPr>
+          <w:rFonts w:ascii="Times New Roman" w:hAnsi="Times New Roman" w:cs="Times New Roman"/>
+        </w:rPr>
+      </w:pPr>
+      <w:r>
+        <w:rPr>
+          <w:rFonts w:ascii="Times New Roman" w:hAnsi="Times New Roman" w:cs="Times New Roman"/>
+        </w:rPr>
+        <w:t>Chandrasekhar limit</w:t>
+      </w:r>
+    </w:p>
+    <w:p>
+      <w:pPr>
+        <w:pStyle w:val="ListParagraph"/>
+        <w:numPr>
+          <w:ilvl w:val="2"/>
+          <w:numId w:val="5"/>
+        </w:numPr>
+        <w:spacing w:line="360" w:lineRule="auto"/>
+        <w:rPr>
+          <w:rFonts w:ascii="Times New Roman" w:hAnsi="Times New Roman" w:cs="Times New Roman"/>
+        </w:rPr>
+      </w:pPr>
+      <w:r>
+        <w:rPr>
+          <w:rFonts w:ascii="Times New Roman" w:hAnsi="Times New Roman" w:cs="Times New Roman"/>
+        </w:rPr>
+        <w:t>Most of the universe is empty space, occasionally punctuated by color and shape.</w:t>
+      </w:r>
+    </w:p>
+    <w:p>
+      <w:pPr>
+        <w:pStyle w:val="ListParagraph"/>
+        <w:numPr>
           <w:ilvl w:val="1"/>
           <w:numId w:val="5"/>
         </w:numPr>
@@ -303,6 +645,7 @@
         <w:rPr>
           <w:rFonts w:ascii="Times New Roman" w:hAnsi="Times New Roman" w:cs="Times New Roman"/>
         </w:rPr>
+        <w:lastRenderedPageBreak/>
         <w:t>Game Cover Art</w:t>
       </w:r>
     </w:p>
@@ -410,7 +753,49 @@
         <w:rPr>
           <w:rFonts w:ascii="Times New Roman" w:hAnsi="Times New Roman" w:cs="Times New Roman"/>
         </w:rPr>
-        <w:t xml:space="preserve"> 3D Shmup/BulletHell (A little more than a Touhou clone). Comedy/Action with some VN elements.</w:t>
+        <w:t xml:space="preserve"> 3D </w:t>
+      </w:r>
+      <w:proofErr w:type="spellStart"/>
+      <w:r>
+        <w:rPr>
+          <w:rFonts w:ascii="Times New Roman" w:hAnsi="Times New Roman" w:cs="Times New Roman"/>
+        </w:rPr>
+        <w:t>Shmup</w:t>
+      </w:r>
+      <w:proofErr w:type="spellEnd"/>
+      <w:r>
+        <w:rPr>
+          <w:rFonts w:ascii="Times New Roman" w:hAnsi="Times New Roman" w:cs="Times New Roman"/>
+        </w:rPr>
+        <w:t>/</w:t>
+      </w:r>
+      <w:proofErr w:type="spellStart"/>
+      <w:r>
+        <w:rPr>
+          <w:rFonts w:ascii="Times New Roman" w:hAnsi="Times New Roman" w:cs="Times New Roman"/>
+        </w:rPr>
+        <w:t>BulletHell</w:t>
+      </w:r>
+      <w:proofErr w:type="spellEnd"/>
+      <w:r>
+        <w:rPr>
+          <w:rFonts w:ascii="Times New Roman" w:hAnsi="Times New Roman" w:cs="Times New Roman"/>
+        </w:rPr>
+        <w:t xml:space="preserve"> (A little more than a </w:t>
+      </w:r>
+      <w:proofErr w:type="spellStart"/>
+      <w:r>
+        <w:rPr>
+          <w:rFonts w:ascii="Times New Roman" w:hAnsi="Times New Roman" w:cs="Times New Roman"/>
+        </w:rPr>
+        <w:t>Touhou</w:t>
+      </w:r>
+      <w:proofErr w:type="spellEnd"/>
+      <w:r>
+        <w:rPr>
+          <w:rFonts w:ascii="Times New Roman" w:hAnsi="Times New Roman" w:cs="Times New Roman"/>
+        </w:rPr>
+        <w:t xml:space="preserve"> clone). Comedy/Action with some VN elements.</w:t>
       </w:r>
     </w:p>
     <w:p>
@@ -448,7 +833,40 @@
         <w:rPr>
           <w:rFonts w:ascii="Times New Roman" w:hAnsi="Times New Roman" w:cs="Times New Roman"/>
         </w:rPr>
-        <w:t xml:space="preserve"> Otakus and weebs. Fans of trash anime girl shit like myself. Goofy sense of humor.</w:t>
+        <w:t xml:space="preserve"> Otakus and </w:t>
+      </w:r>
+      <w:proofErr w:type="spellStart"/>
+      <w:r>
+        <w:rPr>
+          <w:rFonts w:ascii="Times New Roman" w:hAnsi="Times New Roman" w:cs="Times New Roman"/>
+        </w:rPr>
+        <w:t>weebs</w:t>
+      </w:r>
+      <w:proofErr w:type="spellEnd"/>
+      <w:r>
+        <w:rPr>
+          <w:rFonts w:ascii="Times New Roman" w:hAnsi="Times New Roman" w:cs="Times New Roman"/>
+        </w:rPr>
+        <w:t>. Fans of trash anime girl shit like myself. Goofy sense of humor.</w:t>
+      </w:r>
+    </w:p>
+    <w:p>
+      <w:pPr>
+        <w:pStyle w:val="ListParagraph"/>
+        <w:numPr>
+          <w:ilvl w:val="2"/>
+          <w:numId w:val="5"/>
+        </w:numPr>
+        <w:spacing w:line="360" w:lineRule="auto"/>
+        <w:rPr>
+          <w:rFonts w:ascii="Times New Roman" w:hAnsi="Times New Roman" w:cs="Times New Roman"/>
+        </w:rPr>
+      </w:pPr>
+      <w:r>
+        <w:rPr>
+          <w:rFonts w:ascii="Times New Roman" w:hAnsi="Times New Roman" w:cs="Times New Roman"/>
+        </w:rPr>
+        <w:t>No black loading screens. I don’t want to see my reflection.</w:t>
       </w:r>
     </w:p>
     <w:p>
@@ -487,8 +905,35 @@
         <w:rPr>
           <w:rFonts w:ascii="Times New Roman" w:hAnsi="Times New Roman" w:cs="Times New Roman"/>
         </w:rPr>
-        <w:lastRenderedPageBreak/>
-        <w:t xml:space="preserve"> Gameplay: 3D centered camera, free movement. (Ref: Disappearing of Gensokyo, what I think Genshin Impact is like)</w:t>
+        <w:t xml:space="preserve"> Gameplay: 3D centered camera, free movement. (Ref: Disappearing of </w:t>
+      </w:r>
+      <w:proofErr w:type="spellStart"/>
+      <w:r>
+        <w:rPr>
+          <w:rFonts w:ascii="Times New Roman" w:hAnsi="Times New Roman" w:cs="Times New Roman"/>
+        </w:rPr>
+        <w:t>Gensokyo</w:t>
+      </w:r>
+      <w:proofErr w:type="spellEnd"/>
+      <w:r>
+        <w:rPr>
+          <w:rFonts w:ascii="Times New Roman" w:hAnsi="Times New Roman" w:cs="Times New Roman"/>
+        </w:rPr>
+        <w:t xml:space="preserve">, what I think </w:t>
+      </w:r>
+      <w:proofErr w:type="spellStart"/>
+      <w:r>
+        <w:rPr>
+          <w:rFonts w:ascii="Times New Roman" w:hAnsi="Times New Roman" w:cs="Times New Roman"/>
+        </w:rPr>
+        <w:t>Genshin</w:t>
+      </w:r>
+      <w:proofErr w:type="spellEnd"/>
+      <w:r>
+        <w:rPr>
+          <w:rFonts w:ascii="Times New Roman" w:hAnsi="Times New Roman" w:cs="Times New Roman"/>
+        </w:rPr>
+        <w:t xml:space="preserve"> Impact is like)</w:t>
       </w:r>
     </w:p>
     <w:p>
@@ -545,7 +990,35 @@
         <w:rPr>
           <w:rFonts w:ascii="Times New Roman" w:hAnsi="Times New Roman" w:cs="Times New Roman"/>
         </w:rPr>
-        <w:t xml:space="preserve"> 3D “anime” style. (Ref: Disappearing of Gensokyo, Genshin Impact)</w:t>
+        <w:t xml:space="preserve"> 3D “anime” style. (Ref: Disappearing of </w:t>
+      </w:r>
+      <w:proofErr w:type="spellStart"/>
+      <w:r>
+        <w:rPr>
+          <w:rFonts w:ascii="Times New Roman" w:hAnsi="Times New Roman" w:cs="Times New Roman"/>
+        </w:rPr>
+        <w:t>Gensokyo</w:t>
+      </w:r>
+      <w:proofErr w:type="spellEnd"/>
+      <w:r>
+        <w:rPr>
+          <w:rFonts w:ascii="Times New Roman" w:hAnsi="Times New Roman" w:cs="Times New Roman"/>
+        </w:rPr>
+        <w:t xml:space="preserve">, </w:t>
+      </w:r>
+      <w:proofErr w:type="spellStart"/>
+      <w:r>
+        <w:rPr>
+          <w:rFonts w:ascii="Times New Roman" w:hAnsi="Times New Roman" w:cs="Times New Roman"/>
+        </w:rPr>
+        <w:t>Genshin</w:t>
+      </w:r>
+      <w:proofErr w:type="spellEnd"/>
+      <w:r>
+        <w:rPr>
+          <w:rFonts w:ascii="Times New Roman" w:hAnsi="Times New Roman" w:cs="Times New Roman"/>
+        </w:rPr>
+        <w:t xml:space="preserve"> Impact)</w:t>
       </w:r>
     </w:p>
     <w:p>
@@ -621,7 +1094,21 @@
         <w:rPr>
           <w:rFonts w:ascii="Times New Roman" w:hAnsi="Times New Roman" w:cs="Times New Roman"/>
         </w:rPr>
-        <w:t>E.g. A staff, rather the orb at its end, should glow/etc. Or a characters hands if that is the source. Attack source point should have a particle system.</w:t>
+        <w:t xml:space="preserve">E.g. A staff, rather the orb at its end, should glow/etc. Or a </w:t>
+      </w:r>
+      <w:proofErr w:type="gramStart"/>
+      <w:r>
+        <w:rPr>
+          <w:rFonts w:ascii="Times New Roman" w:hAnsi="Times New Roman" w:cs="Times New Roman"/>
+        </w:rPr>
+        <w:t>characters</w:t>
+      </w:r>
+      <w:proofErr w:type="gramEnd"/>
+      <w:r>
+        <w:rPr>
+          <w:rFonts w:ascii="Times New Roman" w:hAnsi="Times New Roman" w:cs="Times New Roman"/>
+        </w:rPr>
+        <w:t xml:space="preserve"> hands if that is the source. Attack source point should have a particle system.</w:t>
       </w:r>
     </w:p>
     <w:p>
@@ -778,25 +1265,40 @@
         <w:rPr>
           <w:rFonts w:ascii="Times New Roman" w:hAnsi="Times New Roman" w:cs="Times New Roman"/>
         </w:rPr>
-        <w:t>Mechanics - What are the rules to the game, both implicit and explicit.  This is the model of the universe that the game works under.  Think of it as a simulation of a world, how do all the pieces interact?  This actually can be a very large section.</w:t>
-      </w:r>
-    </w:p>
-    <w:p>
-      <w:pPr>
-        <w:pStyle w:val="ListParagraph"/>
-        <w:numPr>
-          <w:ilvl w:val="2"/>
-          <w:numId w:val="5"/>
-        </w:numPr>
-        <w:spacing w:line="360" w:lineRule="auto"/>
-        <w:rPr>
-          <w:rFonts w:ascii="Times New Roman" w:hAnsi="Times New Roman" w:cs="Times New Roman"/>
-        </w:rPr>
-      </w:pPr>
-      <w:r>
-        <w:rPr>
-          <w:rFonts w:ascii="Times New Roman" w:hAnsi="Times New Roman" w:cs="Times New Roman"/>
-        </w:rPr>
+        <w:t xml:space="preserve">Mechanics - What are the rules to the game, both implicit and explicit.  This is the model of the universe that the game works under.  Think of it as a simulation of a world, how do all the pieces interact?  This </w:t>
+      </w:r>
+      <w:proofErr w:type="gramStart"/>
+      <w:r>
+        <w:rPr>
+          <w:rFonts w:ascii="Times New Roman" w:hAnsi="Times New Roman" w:cs="Times New Roman"/>
+        </w:rPr>
+        <w:t>actually can</w:t>
+      </w:r>
+      <w:proofErr w:type="gramEnd"/>
+      <w:r>
+        <w:rPr>
+          <w:rFonts w:ascii="Times New Roman" w:hAnsi="Times New Roman" w:cs="Times New Roman"/>
+        </w:rPr>
+        <w:t xml:space="preserve"> be a very large section.</w:t>
+      </w:r>
+    </w:p>
+    <w:p>
+      <w:pPr>
+        <w:pStyle w:val="ListParagraph"/>
+        <w:numPr>
+          <w:ilvl w:val="2"/>
+          <w:numId w:val="5"/>
+        </w:numPr>
+        <w:spacing w:line="360" w:lineRule="auto"/>
+        <w:rPr>
+          <w:rFonts w:ascii="Times New Roman" w:hAnsi="Times New Roman" w:cs="Times New Roman"/>
+        </w:rPr>
+      </w:pPr>
+      <w:r>
+        <w:rPr>
+          <w:rFonts w:ascii="Times New Roman" w:hAnsi="Times New Roman" w:cs="Times New Roman"/>
+        </w:rPr>
+        <w:lastRenderedPageBreak/>
         <w:t xml:space="preserve"> Physics – How does the physical universe work?</w:t>
       </w:r>
     </w:p>
@@ -880,6 +1382,105 @@
       <w:pPr>
         <w:pStyle w:val="ListParagraph"/>
         <w:numPr>
+          <w:ilvl w:val="3"/>
+          <w:numId w:val="5"/>
+        </w:numPr>
+        <w:spacing w:line="360" w:lineRule="auto"/>
+        <w:rPr>
+          <w:rFonts w:ascii="Times New Roman" w:hAnsi="Times New Roman" w:cs="Times New Roman"/>
+        </w:rPr>
+      </w:pPr>
+      <w:r>
+        <w:rPr>
+          <w:rFonts w:ascii="Times New Roman" w:hAnsi="Times New Roman" w:cs="Times New Roman"/>
+        </w:rPr>
+        <w:t>Targeting System vs. In-Game Cursor</w:t>
+      </w:r>
+    </w:p>
+    <w:p>
+      <w:pPr>
+        <w:pStyle w:val="ListParagraph"/>
+        <w:numPr>
+          <w:ilvl w:val="4"/>
+          <w:numId w:val="5"/>
+        </w:numPr>
+        <w:spacing w:line="360" w:lineRule="auto"/>
+        <w:rPr>
+          <w:rFonts w:ascii="Times New Roman" w:hAnsi="Times New Roman" w:cs="Times New Roman"/>
+        </w:rPr>
+      </w:pPr>
+      <w:r>
+        <w:rPr>
+          <w:rFonts w:ascii="Times New Roman" w:hAnsi="Times New Roman" w:cs="Times New Roman"/>
+        </w:rPr>
+        <w:t>Preference: In game cursor.</w:t>
+      </w:r>
+    </w:p>
+    <w:p>
+      <w:pPr>
+        <w:pStyle w:val="ListParagraph"/>
+        <w:numPr>
+          <w:ilvl w:val="4"/>
+          <w:numId w:val="5"/>
+        </w:numPr>
+        <w:spacing w:line="360" w:lineRule="auto"/>
+        <w:rPr>
+          <w:rFonts w:ascii="Times New Roman" w:hAnsi="Times New Roman" w:cs="Times New Roman"/>
+        </w:rPr>
+      </w:pPr>
+      <w:r>
+        <w:rPr>
+          <w:rFonts w:ascii="Times New Roman" w:hAnsi="Times New Roman" w:cs="Times New Roman"/>
+        </w:rPr>
+        <w:t xml:space="preserve">Reason: For a </w:t>
+      </w:r>
+      <w:proofErr w:type="spellStart"/>
+      <w:r>
+        <w:rPr>
+          <w:rFonts w:ascii="Times New Roman" w:hAnsi="Times New Roman" w:cs="Times New Roman"/>
+        </w:rPr>
+        <w:t>danmaku</w:t>
+      </w:r>
+      <w:proofErr w:type="spellEnd"/>
+      <w:r>
+        <w:rPr>
+          <w:rFonts w:ascii="Times New Roman" w:hAnsi="Times New Roman" w:cs="Times New Roman"/>
+        </w:rPr>
+        <w:t>/</w:t>
+      </w:r>
+      <w:proofErr w:type="spellStart"/>
+      <w:r>
+        <w:rPr>
+          <w:rFonts w:ascii="Times New Roman" w:hAnsi="Times New Roman" w:cs="Times New Roman"/>
+        </w:rPr>
+        <w:t>shmup</w:t>
+      </w:r>
+      <w:proofErr w:type="spellEnd"/>
+      <w:r>
+        <w:rPr>
+          <w:rFonts w:ascii="Times New Roman" w:hAnsi="Times New Roman" w:cs="Times New Roman"/>
+        </w:rPr>
+        <w:t xml:space="preserve"> style game, targeting/lock-on system removes any of the challenge. </w:t>
+      </w:r>
+      <w:proofErr w:type="gramStart"/>
+      <w:r>
+        <w:rPr>
+          <w:rFonts w:ascii="Times New Roman" w:hAnsi="Times New Roman" w:cs="Times New Roman"/>
+        </w:rPr>
+        <w:t>Also</w:t>
+      </w:r>
+      <w:proofErr w:type="gramEnd"/>
+      <w:r>
+        <w:rPr>
+          <w:rFonts w:ascii="Times New Roman" w:hAnsi="Times New Roman" w:cs="Times New Roman"/>
+        </w:rPr>
+        <w:t xml:space="preserve"> harder to implement ^_^</w:t>
+      </w:r>
+    </w:p>
+    <w:p>
+      <w:pPr>
+        <w:pStyle w:val="ListParagraph"/>
+        <w:numPr>
           <w:ilvl w:val="2"/>
           <w:numId w:val="5"/>
         </w:numPr>
@@ -987,7 +1588,6 @@
         <w:rPr>
           <w:rFonts w:ascii="Times New Roman" w:hAnsi="Times New Roman" w:cs="Times New Roman"/>
         </w:rPr>
-        <w:lastRenderedPageBreak/>
         <w:t>Replaying and Saving</w:t>
       </w:r>
     </w:p>
@@ -1126,7 +1726,21 @@
         <w:rPr>
           <w:rFonts w:ascii="Times New Roman" w:hAnsi="Times New Roman" w:cs="Times New Roman"/>
         </w:rPr>
-        <w:t>I like the idea of some west coast city in the US, and having things like drive-bys, sewer levels, etc.</w:t>
+        <w:t>I like the idea of some west coast city in the US, and having things like drive-</w:t>
+      </w:r>
+      <w:proofErr w:type="spellStart"/>
+      <w:r>
+        <w:rPr>
+          <w:rFonts w:ascii="Times New Roman" w:hAnsi="Times New Roman" w:cs="Times New Roman"/>
+        </w:rPr>
+        <w:t>bys</w:t>
+      </w:r>
+      <w:proofErr w:type="spellEnd"/>
+      <w:r>
+        <w:rPr>
+          <w:rFonts w:ascii="Times New Roman" w:hAnsi="Times New Roman" w:cs="Times New Roman"/>
+        </w:rPr>
+        <w:t>, sewer levels, etc.</w:t>
       </w:r>
     </w:p>
     <w:p>
@@ -1183,6 +1797,7 @@
         <w:rPr>
           <w:rFonts w:ascii="Times New Roman" w:hAnsi="Times New Roman" w:cs="Times New Roman"/>
         </w:rPr>
+        <w:lastRenderedPageBreak/>
         <w:t xml:space="preserve">Characters.  Each character should include the back story, personality, appearance, animations, abilities, relevance to the story and relationship to other characters </w:t>
       </w:r>
     </w:p>
@@ -1277,7 +1892,21 @@
         <w:rPr>
           <w:rFonts w:ascii="Times New Roman" w:hAnsi="Times New Roman" w:cs="Times New Roman"/>
         </w:rPr>
-        <w:t xml:space="preserve">The Kierkegaard/kuudere always gives </w:t>
+        <w:t>The Kierkegaard/</w:t>
+      </w:r>
+      <w:proofErr w:type="spellStart"/>
+      <w:r>
+        <w:rPr>
+          <w:rFonts w:ascii="Times New Roman" w:hAnsi="Times New Roman" w:cs="Times New Roman"/>
+        </w:rPr>
+        <w:t>kuudere</w:t>
+      </w:r>
+      <w:proofErr w:type="spellEnd"/>
+      <w:r>
+        <w:rPr>
+          <w:rFonts w:ascii="Times New Roman" w:hAnsi="Times New Roman" w:cs="Times New Roman"/>
+        </w:rPr>
+        <w:t xml:space="preserve"> always gives </w:t>
       </w:r>
       <w:r>
         <w:rPr>
@@ -1359,8 +1988,16 @@
         <w:rPr>
           <w:rFonts w:ascii="Times New Roman" w:hAnsi="Times New Roman" w:cs="Times New Roman"/>
         </w:rPr>
-        <w:t>“Knight” of faith ehhhhhh</w:t>
-      </w:r>
+        <w:t xml:space="preserve">“Knight” of faith </w:t>
+      </w:r>
+      <w:proofErr w:type="spellStart"/>
+      <w:r>
+        <w:rPr>
+          <w:rFonts w:ascii="Times New Roman" w:hAnsi="Times New Roman" w:cs="Times New Roman"/>
+        </w:rPr>
+        <w:t>ehhhhhh</w:t>
+      </w:r>
+      <w:proofErr w:type="spellEnd"/>
     </w:p>
     <w:p>
       <w:pPr>
@@ -1382,136 +2019,187 @@
           <w:b/>
           <w:bCs/>
         </w:rPr>
-        <w:t>Ortega y Gasset</w:t>
-      </w:r>
-    </w:p>
-    <w:p>
-      <w:pPr>
-        <w:pStyle w:val="ListParagraph"/>
-        <w:numPr>
-          <w:ilvl w:val="4"/>
-          <w:numId w:val="5"/>
-        </w:numPr>
-        <w:spacing w:line="360" w:lineRule="auto"/>
-        <w:rPr>
-          <w:rFonts w:ascii="Times New Roman" w:hAnsi="Times New Roman" w:cs="Times New Roman"/>
-        </w:rPr>
-      </w:pPr>
-      <w:r>
-        <w:rPr>
-          <w:rFonts w:ascii="Times New Roman" w:hAnsi="Times New Roman" w:cs="Times New Roman"/>
-        </w:rPr>
-        <w:t>Ultimate: Horde of the masses (Fuckin lel). Call down the mass men to trample enemies</w:t>
-      </w:r>
-    </w:p>
-    <w:p>
-      <w:pPr>
-        <w:pStyle w:val="ListParagraph"/>
-        <w:numPr>
-          <w:ilvl w:val="3"/>
-          <w:numId w:val="5"/>
-        </w:numPr>
-        <w:spacing w:line="360" w:lineRule="auto"/>
+        <w:t xml:space="preserve">Ortega y </w:t>
+      </w:r>
+      <w:proofErr w:type="spellStart"/>
+      <w:r>
         <w:rPr>
           <w:rFonts w:ascii="Times New Roman" w:hAnsi="Times New Roman" w:cs="Times New Roman"/>
           <w:b/>
           <w:bCs/>
         </w:rPr>
-      </w:pPr>
-      <w:r>
+        <w:t>Gasset</w:t>
+      </w:r>
+      <w:proofErr w:type="spellEnd"/>
+    </w:p>
+    <w:p>
+      <w:pPr>
+        <w:pStyle w:val="ListParagraph"/>
+        <w:numPr>
+          <w:ilvl w:val="4"/>
+          <w:numId w:val="5"/>
+        </w:numPr>
+        <w:spacing w:line="360" w:lineRule="auto"/>
+        <w:rPr>
+          <w:rFonts w:ascii="Times New Roman" w:hAnsi="Times New Roman" w:cs="Times New Roman"/>
+        </w:rPr>
+      </w:pPr>
+      <w:r>
+        <w:rPr>
+          <w:rFonts w:ascii="Times New Roman" w:hAnsi="Times New Roman" w:cs="Times New Roman"/>
+        </w:rPr>
+        <w:t xml:space="preserve">Ultimate: Horde of the masses (Fuckin </w:t>
+      </w:r>
+      <w:proofErr w:type="spellStart"/>
+      <w:r>
+        <w:rPr>
+          <w:rFonts w:ascii="Times New Roman" w:hAnsi="Times New Roman" w:cs="Times New Roman"/>
+        </w:rPr>
+        <w:t>lel</w:t>
+      </w:r>
+      <w:proofErr w:type="spellEnd"/>
+      <w:r>
+        <w:rPr>
+          <w:rFonts w:ascii="Times New Roman" w:hAnsi="Times New Roman" w:cs="Times New Roman"/>
+        </w:rPr>
+        <w:t>). Call down the mass men to trample enemies</w:t>
+      </w:r>
+    </w:p>
+    <w:p>
+      <w:pPr>
+        <w:pStyle w:val="ListParagraph"/>
+        <w:numPr>
+          <w:ilvl w:val="3"/>
+          <w:numId w:val="5"/>
+        </w:numPr>
+        <w:spacing w:line="360" w:lineRule="auto"/>
         <w:rPr>
           <w:rFonts w:ascii="Times New Roman" w:hAnsi="Times New Roman" w:cs="Times New Roman"/>
           <w:b/>
           <w:bCs/>
         </w:rPr>
-        <w:t>Karl Marx</w:t>
-      </w:r>
-    </w:p>
-    <w:p>
-      <w:pPr>
-        <w:pStyle w:val="ListParagraph"/>
-        <w:numPr>
-          <w:ilvl w:val="3"/>
-          <w:numId w:val="5"/>
-        </w:numPr>
-        <w:spacing w:line="360" w:lineRule="auto"/>
+      </w:pPr>
+      <w:r>
         <w:rPr>
           <w:rFonts w:ascii="Times New Roman" w:hAnsi="Times New Roman" w:cs="Times New Roman"/>
           <w:b/>
           <w:bCs/>
         </w:rPr>
-      </w:pPr>
-      <w:r>
+        <w:t>Karl Marx</w:t>
+      </w:r>
+    </w:p>
+    <w:p>
+      <w:pPr>
+        <w:pStyle w:val="ListParagraph"/>
+        <w:numPr>
+          <w:ilvl w:val="3"/>
+          <w:numId w:val="5"/>
+        </w:numPr>
+        <w:spacing w:line="360" w:lineRule="auto"/>
         <w:rPr>
           <w:rFonts w:ascii="Times New Roman" w:hAnsi="Times New Roman" w:cs="Times New Roman"/>
           <w:b/>
           <w:bCs/>
         </w:rPr>
-        <w:t>Heidegger(?)</w:t>
-      </w:r>
-    </w:p>
-    <w:p>
-      <w:pPr>
-        <w:pStyle w:val="ListParagraph"/>
-        <w:numPr>
-          <w:ilvl w:val="3"/>
-          <w:numId w:val="5"/>
-        </w:numPr>
-        <w:spacing w:line="360" w:lineRule="auto"/>
+      </w:pPr>
+      <w:r>
         <w:rPr>
           <w:rFonts w:ascii="Times New Roman" w:hAnsi="Times New Roman" w:cs="Times New Roman"/>
           <w:b/>
           <w:bCs/>
         </w:rPr>
-      </w:pPr>
-      <w:r>
+        <w:t>Heidegger(?)</w:t>
+      </w:r>
+    </w:p>
+    <w:p>
+      <w:pPr>
+        <w:pStyle w:val="ListParagraph"/>
+        <w:numPr>
+          <w:ilvl w:val="3"/>
+          <w:numId w:val="5"/>
+        </w:numPr>
+        <w:spacing w:line="360" w:lineRule="auto"/>
         <w:rPr>
           <w:rFonts w:ascii="Times New Roman" w:hAnsi="Times New Roman" w:cs="Times New Roman"/>
           <w:b/>
           <w:bCs/>
         </w:rPr>
-        <w:lastRenderedPageBreak/>
-        <w:t>5 Character</w:t>
-      </w:r>
-    </w:p>
-    <w:p>
-      <w:pPr>
-        <w:pStyle w:val="ListParagraph"/>
-        <w:numPr>
-          <w:ilvl w:val="4"/>
-          <w:numId w:val="5"/>
-        </w:numPr>
-        <w:spacing w:line="360" w:lineRule="auto"/>
+      </w:pPr>
+      <w:r>
         <w:rPr>
           <w:rFonts w:ascii="Times New Roman" w:hAnsi="Times New Roman" w:cs="Times New Roman"/>
           <w:b/>
           <w:bCs/>
         </w:rPr>
-      </w:pPr>
-      <w:r>
-        <w:rPr>
-          <w:rFonts w:ascii="Times New Roman" w:hAnsi="Times New Roman" w:cs="Times New Roman"/>
-        </w:rPr>
-        <w:t>The character I shoehorn in my on thoughts and writings on.</w:t>
-      </w:r>
-    </w:p>
-    <w:p>
-      <w:pPr>
-        <w:pStyle w:val="ListParagraph"/>
-        <w:numPr>
-          <w:ilvl w:val="2"/>
-          <w:numId w:val="5"/>
-        </w:numPr>
-        <w:spacing w:line="360" w:lineRule="auto"/>
-        <w:rPr>
-          <w:rFonts w:ascii="Times New Roman" w:hAnsi="Times New Roman" w:cs="Times New Roman"/>
-        </w:rPr>
-      </w:pPr>
-      <w:r>
-        <w:rPr>
-          <w:rFonts w:ascii="Times New Roman" w:hAnsi="Times New Roman" w:cs="Times New Roman"/>
-        </w:rPr>
-        <w:t xml:space="preserve"> This is great – the characters abilities/etc. will be based upon the time period/region where they lived. This forces me to read more philosophy and history.</w:t>
+        <w:t>5 Character</w:t>
+      </w:r>
+    </w:p>
+    <w:p>
+      <w:pPr>
+        <w:pStyle w:val="ListParagraph"/>
+        <w:numPr>
+          <w:ilvl w:val="4"/>
+          <w:numId w:val="5"/>
+        </w:numPr>
+        <w:spacing w:line="360" w:lineRule="auto"/>
+        <w:rPr>
+          <w:rFonts w:ascii="Times New Roman" w:hAnsi="Times New Roman" w:cs="Times New Roman"/>
+          <w:b/>
+          <w:bCs/>
+        </w:rPr>
+      </w:pPr>
+      <w:r>
+        <w:rPr>
+          <w:rFonts w:ascii="Times New Roman" w:hAnsi="Times New Roman" w:cs="Times New Roman"/>
+        </w:rPr>
+        <w:t xml:space="preserve">The character I shoehorn in </w:t>
+      </w:r>
+      <w:proofErr w:type="gramStart"/>
+      <w:r>
+        <w:rPr>
+          <w:rFonts w:ascii="Times New Roman" w:hAnsi="Times New Roman" w:cs="Times New Roman"/>
+        </w:rPr>
+        <w:t>my</w:t>
+      </w:r>
+      <w:proofErr w:type="gramEnd"/>
+      <w:r>
+        <w:rPr>
+          <w:rFonts w:ascii="Times New Roman" w:hAnsi="Times New Roman" w:cs="Times New Roman"/>
+        </w:rPr>
+        <w:t xml:space="preserve"> on thoughts and writings on.</w:t>
+      </w:r>
+    </w:p>
+    <w:p>
+      <w:pPr>
+        <w:pStyle w:val="ListParagraph"/>
+        <w:numPr>
+          <w:ilvl w:val="2"/>
+          <w:numId w:val="5"/>
+        </w:numPr>
+        <w:spacing w:line="360" w:lineRule="auto"/>
+        <w:rPr>
+          <w:rFonts w:ascii="Times New Roman" w:hAnsi="Times New Roman" w:cs="Times New Roman"/>
+        </w:rPr>
+      </w:pPr>
+      <w:r>
+        <w:rPr>
+          <w:rFonts w:ascii="Times New Roman" w:hAnsi="Times New Roman" w:cs="Times New Roman"/>
+        </w:rPr>
+        <w:t xml:space="preserve"> This is great – the characters abilities/etc. will be based upon the </w:t>
+      </w:r>
+      <w:proofErr w:type="gramStart"/>
+      <w:r>
+        <w:rPr>
+          <w:rFonts w:ascii="Times New Roman" w:hAnsi="Times New Roman" w:cs="Times New Roman"/>
+        </w:rPr>
+        <w:t>time period</w:t>
+      </w:r>
+      <w:proofErr w:type="gramEnd"/>
+      <w:r>
+        <w:rPr>
+          <w:rFonts w:ascii="Times New Roman" w:hAnsi="Times New Roman" w:cs="Times New Roman"/>
+        </w:rPr>
+        <w:t>/region where they lived. This forces me to read more philosophy and history.</w:t>
       </w:r>
     </w:p>
     <w:p>
@@ -1586,7 +2274,21 @@
         <w:rPr>
           <w:rFonts w:ascii="Times New Roman" w:hAnsi="Times New Roman" w:cs="Times New Roman"/>
         </w:rPr>
-        <w:t xml:space="preserve"> Unlike Touhou and other games like this that try to seriously follow formalities and give characters proper etiquette, I want these ones to be absolute </w:t>
+        <w:t xml:space="preserve"> Unlike </w:t>
+      </w:r>
+      <w:proofErr w:type="spellStart"/>
+      <w:r>
+        <w:rPr>
+          <w:rFonts w:ascii="Times New Roman" w:hAnsi="Times New Roman" w:cs="Times New Roman"/>
+        </w:rPr>
+        <w:t>Touhou</w:t>
+      </w:r>
+      <w:proofErr w:type="spellEnd"/>
+      <w:r>
+        <w:rPr>
+          <w:rFonts w:ascii="Times New Roman" w:hAnsi="Times New Roman" w:cs="Times New Roman"/>
+        </w:rPr>
+        <w:t xml:space="preserve"> and other games like this that try to seriously follow formalities and give characters proper etiquette, I want these ones to be absolute </w:t>
       </w:r>
       <w:r>
         <w:rPr>
@@ -1629,7 +2331,21 @@
         <w:rPr>
           <w:rFonts w:ascii="Times New Roman" w:hAnsi="Times New Roman" w:cs="Times New Roman"/>
         </w:rPr>
-        <w:t xml:space="preserve"> Why are they here? What is the back story? Maybe I’ll get something from the Irish fairy tales book.</w:t>
+        <w:t xml:space="preserve"> Why are they here? What is the back story? Maybe I’ll get something from the Irish fairy </w:t>
+      </w:r>
+      <w:proofErr w:type="gramStart"/>
+      <w:r>
+        <w:rPr>
+          <w:rFonts w:ascii="Times New Roman" w:hAnsi="Times New Roman" w:cs="Times New Roman"/>
+        </w:rPr>
+        <w:t>tales</w:t>
+      </w:r>
+      <w:proofErr w:type="gramEnd"/>
+      <w:r>
+        <w:rPr>
+          <w:rFonts w:ascii="Times New Roman" w:hAnsi="Times New Roman" w:cs="Times New Roman"/>
+        </w:rPr>
+        <w:t xml:space="preserve"> book.</w:t>
       </w:r>
     </w:p>
     <w:p>
@@ -1723,6 +2439,7 @@
           <w:b/>
           <w:bCs/>
         </w:rPr>
+        <w:lastRenderedPageBreak/>
         <w:t>Levels</w:t>
       </w:r>
     </w:p>
@@ -1780,7 +2497,21 @@
         <w:rPr>
           <w:rFonts w:ascii="Times New Roman" w:hAnsi="Times New Roman" w:cs="Times New Roman"/>
         </w:rPr>
-        <w:t>Exact clone of SNES frogger (see snes rom). “Get ready screen”</w:t>
+        <w:t xml:space="preserve">Exact clone of SNES frogger (see </w:t>
+      </w:r>
+      <w:proofErr w:type="spellStart"/>
+      <w:r>
+        <w:rPr>
+          <w:rFonts w:ascii="Times New Roman" w:hAnsi="Times New Roman" w:cs="Times New Roman"/>
+        </w:rPr>
+        <w:t>snes</w:t>
+      </w:r>
+      <w:proofErr w:type="spellEnd"/>
+      <w:r>
+        <w:rPr>
+          <w:rFonts w:ascii="Times New Roman" w:hAnsi="Times New Roman" w:cs="Times New Roman"/>
+        </w:rPr>
+        <w:t xml:space="preserve"> rom). “Get ready screen”</w:t>
       </w:r>
     </w:p>
     <w:p>
@@ -1799,7 +2530,21 @@
         <w:rPr>
           <w:rFonts w:ascii="Times New Roman" w:hAnsi="Times New Roman" w:cs="Times New Roman"/>
         </w:rPr>
-        <w:t xml:space="preserve">Part where chars have to cross highway – </w:t>
+        <w:t xml:space="preserve">Part where chars </w:t>
+      </w:r>
+      <w:proofErr w:type="gramStart"/>
+      <w:r>
+        <w:rPr>
+          <w:rFonts w:ascii="Times New Roman" w:hAnsi="Times New Roman" w:cs="Times New Roman"/>
+        </w:rPr>
+        <w:t>have to</w:t>
+      </w:r>
+      <w:proofErr w:type="gramEnd"/>
+      <w:r>
+        <w:rPr>
+          <w:rFonts w:ascii="Times New Roman" w:hAnsi="Times New Roman" w:cs="Times New Roman"/>
+        </w:rPr>
+        <w:t xml:space="preserve"> cross highway – </w:t>
       </w:r>
     </w:p>
     <w:p>
@@ -1818,7 +2563,21 @@
         <w:rPr>
           <w:rFonts w:ascii="Times New Roman" w:hAnsi="Times New Roman" w:cs="Times New Roman"/>
         </w:rPr>
-        <w:t>Once you cross, you forgot something and have to go back across.</w:t>
+        <w:t xml:space="preserve">Once you cross, you forgot something and </w:t>
+      </w:r>
+      <w:proofErr w:type="gramStart"/>
+      <w:r>
+        <w:rPr>
+          <w:rFonts w:ascii="Times New Roman" w:hAnsi="Times New Roman" w:cs="Times New Roman"/>
+        </w:rPr>
+        <w:t>have to</w:t>
+      </w:r>
+      <w:proofErr w:type="gramEnd"/>
+      <w:r>
+        <w:rPr>
+          <w:rFonts w:ascii="Times New Roman" w:hAnsi="Times New Roman" w:cs="Times New Roman"/>
+        </w:rPr>
+        <w:t xml:space="preserve"> go back across.</w:t>
       </w:r>
     </w:p>
     <w:p>
@@ -1902,11 +2661,19 @@
         </w:rPr>
         <w:t xml:space="preserve"> a </w:t>
       </w:r>
-      <w:r>
-        <w:rPr>
-          <w:rFonts w:ascii="Times New Roman" w:hAnsi="Times New Roman" w:cs="Times New Roman"/>
-        </w:rPr>
-        <w:t>shmup as you drive up and down the neighborhood.</w:t>
+      <w:proofErr w:type="spellStart"/>
+      <w:r>
+        <w:rPr>
+          <w:rFonts w:ascii="Times New Roman" w:hAnsi="Times New Roman" w:cs="Times New Roman"/>
+        </w:rPr>
+        <w:t>shmup</w:t>
+      </w:r>
+      <w:proofErr w:type="spellEnd"/>
+      <w:r>
+        <w:rPr>
+          <w:rFonts w:ascii="Times New Roman" w:hAnsi="Times New Roman" w:cs="Times New Roman"/>
+        </w:rPr>
+        <w:t xml:space="preserve"> as you drive up and down the neighborhood.</w:t>
       </w:r>
     </w:p>
     <w:p>
@@ -1963,8 +2730,391 @@
         <w:rPr>
           <w:rFonts w:ascii="Times New Roman" w:hAnsi="Times New Roman" w:cs="Times New Roman"/>
         </w:rPr>
+        <w:t>Level progresses through middle of nowhere Alabama, ends on a farm/field with a UFO that has been flying overhead all level</w:t>
+      </w:r>
+    </w:p>
+    <w:p>
+      <w:pPr>
+        <w:pStyle w:val="ListParagraph"/>
+        <w:numPr>
+          <w:ilvl w:val="3"/>
+          <w:numId w:val="5"/>
+        </w:numPr>
+        <w:spacing w:line="360" w:lineRule="auto"/>
+        <w:rPr>
+          <w:rFonts w:ascii="Times New Roman" w:hAnsi="Times New Roman" w:cs="Times New Roman"/>
+        </w:rPr>
+      </w:pPr>
+      <w:r>
+        <w:rPr>
+          <w:rFonts w:ascii="Times New Roman" w:hAnsi="Times New Roman" w:cs="Times New Roman"/>
+        </w:rPr>
+        <w:t>All characters are given shotguns by the locals</w:t>
+      </w:r>
+    </w:p>
+    <w:p>
+      <w:pPr>
+        <w:pStyle w:val="ListParagraph"/>
+        <w:numPr>
+          <w:ilvl w:val="4"/>
+          <w:numId w:val="5"/>
+        </w:numPr>
+        <w:spacing w:line="360" w:lineRule="auto"/>
+        <w:rPr>
+          <w:rFonts w:ascii="Times New Roman" w:hAnsi="Times New Roman" w:cs="Times New Roman"/>
+        </w:rPr>
+      </w:pPr>
+      <w:r>
+        <w:rPr>
+          <w:rFonts w:ascii="Times New Roman" w:hAnsi="Times New Roman" w:cs="Times New Roman"/>
+        </w:rPr>
+        <w:t>Or steal them</w:t>
+      </w:r>
+    </w:p>
+    <w:p>
+      <w:pPr>
+        <w:pStyle w:val="ListParagraph"/>
+        <w:numPr>
+          <w:ilvl w:val="3"/>
+          <w:numId w:val="5"/>
+        </w:numPr>
+        <w:spacing w:line="360" w:lineRule="auto"/>
+        <w:rPr>
+          <w:rFonts w:ascii="Times New Roman" w:hAnsi="Times New Roman" w:cs="Times New Roman"/>
+        </w:rPr>
+      </w:pPr>
+      <w:r>
+        <w:rPr>
+          <w:rFonts w:ascii="Times New Roman" w:hAnsi="Times New Roman" w:cs="Times New Roman"/>
+        </w:rPr>
+        <w:t xml:space="preserve">After </w:t>
+      </w:r>
+      <w:r>
+        <w:rPr>
+          <w:rFonts w:ascii="Times New Roman" w:hAnsi="Times New Roman" w:cs="Times New Roman"/>
+        </w:rPr>
+        <w:t>the aliens/</w:t>
+      </w:r>
+      <w:commentRangeStart w:id="1"/>
+      <w:r>
+        <w:rPr>
+          <w:rFonts w:ascii="Times New Roman" w:hAnsi="Times New Roman" w:cs="Times New Roman"/>
+        </w:rPr>
+        <w:t xml:space="preserve">UMAs </w:t>
+      </w:r>
+      <w:commentRangeEnd w:id="1"/>
+      <w:r>
+        <w:rPr>
+          <w:rStyle w:val="CommentReference"/>
+        </w:rPr>
+        <w:commentReference w:id="1"/>
+      </w:r>
+      <w:r>
+        <w:rPr>
+          <w:rFonts w:ascii="Times New Roman" w:hAnsi="Times New Roman" w:cs="Times New Roman"/>
+        </w:rPr>
+        <w:t xml:space="preserve">are defeated </w:t>
+      </w:r>
+      <w:r>
+        <w:rPr>
+          <w:rFonts w:ascii="Times New Roman" w:hAnsi="Times New Roman" w:cs="Times New Roman"/>
+        </w:rPr>
+        <w:t>, another UFO of UMAs arrives, and the characters just give up and leave.</w:t>
+      </w:r>
+    </w:p>
+    <w:p>
+      <w:pPr>
+        <w:pStyle w:val="ListParagraph"/>
+        <w:numPr>
+          <w:ilvl w:val="2"/>
+          <w:numId w:val="5"/>
+        </w:numPr>
+        <w:spacing w:line="360" w:lineRule="auto"/>
+        <w:rPr>
+          <w:rFonts w:ascii="Times New Roman" w:hAnsi="Times New Roman" w:cs="Times New Roman"/>
+        </w:rPr>
+      </w:pPr>
+      <w:r>
+        <w:rPr>
+          <w:rFonts w:ascii="Times New Roman" w:hAnsi="Times New Roman" w:cs="Times New Roman"/>
+        </w:rPr>
+        <w:t xml:space="preserve"> </w:t>
+      </w:r>
+      <w:r>
+        <w:rPr>
+          <w:rFonts w:ascii="Times New Roman" w:hAnsi="Times New Roman" w:cs="Times New Roman"/>
+        </w:rPr>
+        <w:t xml:space="preserve">Encrust Upon </w:t>
+      </w:r>
+      <w:proofErr w:type="gramStart"/>
+      <w:r>
+        <w:rPr>
+          <w:rFonts w:ascii="Times New Roman" w:hAnsi="Times New Roman" w:cs="Times New Roman"/>
+        </w:rPr>
+        <w:t>The</w:t>
+      </w:r>
+      <w:proofErr w:type="gramEnd"/>
+      <w:r>
+        <w:rPr>
+          <w:rFonts w:ascii="Times New Roman" w:hAnsi="Times New Roman" w:cs="Times New Roman"/>
+        </w:rPr>
+        <w:t xml:space="preserve"> </w:t>
+      </w:r>
+      <w:r>
+        <w:rPr>
+          <w:rFonts w:ascii="Times New Roman" w:hAnsi="Times New Roman" w:cs="Times New Roman"/>
+        </w:rPr>
+        <w:t>Mobius Chicken Strip</w:t>
+      </w:r>
+    </w:p>
+    <w:p>
+      <w:pPr>
+        <w:pStyle w:val="ListParagraph"/>
+        <w:numPr>
+          <w:ilvl w:val="2"/>
+          <w:numId w:val="5"/>
+        </w:numPr>
+        <w:spacing w:line="360" w:lineRule="auto"/>
+        <w:rPr>
+          <w:rFonts w:ascii="Times New Roman" w:hAnsi="Times New Roman" w:cs="Times New Roman"/>
+        </w:rPr>
+      </w:pPr>
+      <w:r>
+        <w:rPr>
+          <w:rFonts w:ascii="Times New Roman" w:hAnsi="Times New Roman" w:cs="Times New Roman"/>
+        </w:rPr>
+        <w:t>Seafood processing factory</w:t>
+      </w:r>
+    </w:p>
+    <w:p>
+      <w:pPr>
+        <w:pStyle w:val="ListParagraph"/>
+        <w:numPr>
+          <w:ilvl w:val="3"/>
+          <w:numId w:val="5"/>
+        </w:numPr>
+        <w:spacing w:line="360" w:lineRule="auto"/>
+        <w:rPr>
+          <w:rFonts w:ascii="Times New Roman" w:hAnsi="Times New Roman" w:cs="Times New Roman"/>
+        </w:rPr>
+      </w:pPr>
+      <w:r>
+        <w:rPr>
+          <w:rFonts w:ascii="Times New Roman" w:hAnsi="Times New Roman" w:cs="Times New Roman"/>
+        </w:rPr>
+        <w:t xml:space="preserve">This is will be where the octopus </w:t>
+      </w:r>
+      <w:proofErr w:type="gramStart"/>
+      <w:r>
+        <w:rPr>
+          <w:rFonts w:ascii="Times New Roman" w:hAnsi="Times New Roman" w:cs="Times New Roman"/>
+        </w:rPr>
+        <w:t>mini-game</w:t>
+      </w:r>
+      <w:proofErr w:type="gramEnd"/>
+      <w:r>
+        <w:rPr>
+          <w:rFonts w:ascii="Times New Roman" w:hAnsi="Times New Roman" w:cs="Times New Roman"/>
+        </w:rPr>
+        <w:t xml:space="preserve"> takes place.</w:t>
+      </w:r>
+    </w:p>
+    <w:p>
+      <w:pPr>
+        <w:pStyle w:val="ListParagraph"/>
+        <w:numPr>
+          <w:ilvl w:val="3"/>
+          <w:numId w:val="5"/>
+        </w:numPr>
+        <w:spacing w:line="360" w:lineRule="auto"/>
+        <w:rPr>
+          <w:rFonts w:ascii="Times New Roman" w:hAnsi="Times New Roman" w:cs="Times New Roman"/>
+        </w:rPr>
+      </w:pPr>
+      <w:r>
+        <w:rPr>
+          <w:rFonts w:ascii="Times New Roman" w:hAnsi="Times New Roman" w:cs="Times New Roman"/>
+        </w:rPr>
+        <w:t xml:space="preserve">Boss is an UMA disguised as a </w:t>
+      </w:r>
+      <w:r>
+        <w:rPr>
+          <w:rFonts w:ascii="Times New Roman" w:hAnsi="Times New Roman" w:cs="Times New Roman"/>
+        </w:rPr>
+        <w:t xml:space="preserve">squid </w:t>
+      </w:r>
+      <w:r>
+        <w:rPr>
+          <w:rFonts w:ascii="Times New Roman" w:hAnsi="Times New Roman" w:cs="Times New Roman"/>
+        </w:rPr>
+        <w:t>gutter.</w:t>
+      </w:r>
+    </w:p>
+    <w:p>
+      <w:pPr>
+        <w:pStyle w:val="ListParagraph"/>
+        <w:numPr>
+          <w:ilvl w:val="2"/>
+          <w:numId w:val="5"/>
+        </w:numPr>
+        <w:spacing w:line="360" w:lineRule="auto"/>
+        <w:rPr>
+          <w:rFonts w:ascii="Times New Roman" w:hAnsi="Times New Roman" w:cs="Times New Roman"/>
+        </w:rPr>
+      </w:pPr>
+      <w:r>
+        <w:rPr>
+          <w:rFonts w:ascii="Times New Roman" w:hAnsi="Times New Roman" w:cs="Times New Roman"/>
+        </w:rPr>
+        <w:t xml:space="preserve"> Accidentally take psychedelics.</w:t>
+      </w:r>
+    </w:p>
+    <w:p>
+      <w:pPr>
+        <w:pStyle w:val="ListParagraph"/>
+        <w:numPr>
+          <w:ilvl w:val="1"/>
+          <w:numId w:val="5"/>
+        </w:numPr>
+        <w:spacing w:line="360" w:lineRule="auto"/>
+        <w:rPr>
+          <w:rFonts w:ascii="Times New Roman" w:hAnsi="Times New Roman" w:cs="Times New Roman"/>
+        </w:rPr>
+      </w:pPr>
+      <w:r>
+        <w:rPr>
+          <w:rFonts w:ascii="Times New Roman" w:hAnsi="Times New Roman" w:cs="Times New Roman"/>
+        </w:rPr>
+        <w:t>Note on levels:</w:t>
+      </w:r>
+    </w:p>
+    <w:p>
+      <w:pPr>
+        <w:pStyle w:val="ListParagraph"/>
+        <w:numPr>
+          <w:ilvl w:val="2"/>
+          <w:numId w:val="5"/>
+        </w:numPr>
+        <w:spacing w:line="360" w:lineRule="auto"/>
+        <w:rPr>
+          <w:rFonts w:ascii="Times New Roman" w:hAnsi="Times New Roman" w:cs="Times New Roman"/>
+        </w:rPr>
+      </w:pPr>
+      <w:r>
+        <w:rPr>
+          <w:rFonts w:ascii="Times New Roman" w:hAnsi="Times New Roman" w:cs="Times New Roman"/>
+        </w:rPr>
+        <w:t xml:space="preserve"> Like Flip Flappers, each level should have its own color/art scheme.</w:t>
+      </w:r>
+    </w:p>
+    <w:p>
+      <w:pPr>
+        <w:pStyle w:val="ListParagraph"/>
+        <w:numPr>
+          <w:ilvl w:val="2"/>
+          <w:numId w:val="5"/>
+        </w:numPr>
+        <w:spacing w:line="360" w:lineRule="auto"/>
+        <w:rPr>
+          <w:rFonts w:ascii="Times New Roman" w:hAnsi="Times New Roman" w:cs="Times New Roman"/>
+        </w:rPr>
+      </w:pPr>
+      <w:r>
+        <w:rPr>
+          <w:rFonts w:ascii="Times New Roman" w:hAnsi="Times New Roman" w:cs="Times New Roman"/>
+        </w:rPr>
+        <w:t xml:space="preserve"> Seems like an initial or overworld level might be necessary for a “normal” comparison.</w:t>
+      </w:r>
+    </w:p>
+    <w:p>
+      <w:pPr>
+        <w:pStyle w:val="ListParagraph"/>
+        <w:numPr>
+          <w:ilvl w:val="3"/>
+          <w:numId w:val="5"/>
+        </w:numPr>
+        <w:spacing w:line="360" w:lineRule="auto"/>
+        <w:rPr>
+          <w:rFonts w:ascii="Times New Roman" w:hAnsi="Times New Roman" w:cs="Times New Roman"/>
+        </w:rPr>
+      </w:pPr>
+      <w:r>
+        <w:rPr>
+          <w:rFonts w:ascii="Times New Roman" w:hAnsi="Times New Roman" w:cs="Times New Roman"/>
+        </w:rPr>
+        <w:t>Maybe not a bad idea, you can do the levels out of order.</w:t>
+      </w:r>
+    </w:p>
+    <w:p>
+      <w:pPr>
+        <w:pStyle w:val="ListParagraph"/>
+        <w:numPr>
+          <w:ilvl w:val="3"/>
+          <w:numId w:val="5"/>
+        </w:numPr>
+        <w:spacing w:line="360" w:lineRule="auto"/>
+        <w:rPr>
+          <w:rFonts w:ascii="Times New Roman" w:hAnsi="Times New Roman" w:cs="Times New Roman"/>
+        </w:rPr>
+      </w:pPr>
+      <w:r>
+        <w:rPr>
+          <w:rFonts w:ascii="Times New Roman" w:hAnsi="Times New Roman" w:cs="Times New Roman"/>
+        </w:rPr>
+        <w:t>Level themed portals leading to those levels.</w:t>
+      </w:r>
+    </w:p>
+    <w:p>
+      <w:pPr>
+        <w:pStyle w:val="ListParagraph"/>
+        <w:numPr>
+          <w:ilvl w:val="4"/>
+          <w:numId w:val="5"/>
+        </w:numPr>
+        <w:spacing w:line="360" w:lineRule="auto"/>
+        <w:rPr>
+          <w:rFonts w:ascii="Times New Roman" w:hAnsi="Times New Roman" w:cs="Times New Roman"/>
+        </w:rPr>
+      </w:pPr>
+      <w:r>
+        <w:rPr>
+          <w:rFonts w:ascii="Times New Roman" w:hAnsi="Times New Roman" w:cs="Times New Roman"/>
+        </w:rPr>
+        <w:t xml:space="preserve">Maybe walk around city blocks and sewer entrance, farm, seafood plant, </w:t>
+      </w:r>
+      <w:proofErr w:type="spellStart"/>
+      <w:r>
+        <w:rPr>
+          <w:rFonts w:ascii="Times New Roman" w:hAnsi="Times New Roman" w:cs="Times New Roman"/>
+        </w:rPr>
+        <w:t>etc</w:t>
+      </w:r>
+      <w:proofErr w:type="spellEnd"/>
+      <w:r>
+        <w:rPr>
+          <w:rFonts w:ascii="Times New Roman" w:hAnsi="Times New Roman" w:cs="Times New Roman"/>
+        </w:rPr>
+        <w:t xml:space="preserve"> act as portals and scheme changes when you walk in?</w:t>
+      </w:r>
+    </w:p>
+    <w:p>
+      <w:pPr>
+        <w:pStyle w:val="ListParagraph"/>
+        <w:numPr>
+          <w:ilvl w:val="2"/>
+          <w:numId w:val="5"/>
+        </w:numPr>
+        <w:spacing w:line="360" w:lineRule="auto"/>
+        <w:rPr>
+          <w:rFonts w:ascii="Times New Roman" w:hAnsi="Times New Roman" w:cs="Times New Roman"/>
+        </w:rPr>
+      </w:pPr>
+      <w:r>
+        <w:rPr>
+          <w:rFonts w:ascii="Times New Roman" w:hAnsi="Times New Roman" w:cs="Times New Roman"/>
+        </w:rPr>
         <w:lastRenderedPageBreak/>
-        <w:t>Level progresses through middle of nowhere Alabama, ends on a farm/field with a UFO that has been flying overhead all level</w:t>
+        <w:t xml:space="preserve">Color schemes: </w:t>
       </w:r>
     </w:p>
     <w:p>
@@ -1983,354 +3133,21 @@
         <w:rPr>
           <w:rFonts w:ascii="Times New Roman" w:hAnsi="Times New Roman" w:cs="Times New Roman"/>
         </w:rPr>
-        <w:t>All characters are given shotguns by the locals</w:t>
-      </w:r>
-    </w:p>
-    <w:p>
-      <w:pPr>
-        <w:pStyle w:val="ListParagraph"/>
-        <w:numPr>
-          <w:ilvl w:val="4"/>
-          <w:numId w:val="5"/>
-        </w:numPr>
-        <w:spacing w:line="360" w:lineRule="auto"/>
-        <w:rPr>
-          <w:rFonts w:ascii="Times New Roman" w:hAnsi="Times New Roman" w:cs="Times New Roman"/>
-        </w:rPr>
-      </w:pPr>
-      <w:r>
-        <w:rPr>
-          <w:rFonts w:ascii="Times New Roman" w:hAnsi="Times New Roman" w:cs="Times New Roman"/>
-        </w:rPr>
-        <w:t>Or steal them</w:t>
-      </w:r>
-    </w:p>
-    <w:p>
-      <w:pPr>
-        <w:pStyle w:val="ListParagraph"/>
-        <w:numPr>
-          <w:ilvl w:val="3"/>
-          <w:numId w:val="5"/>
-        </w:numPr>
-        <w:spacing w:line="360" w:lineRule="auto"/>
-        <w:rPr>
-          <w:rFonts w:ascii="Times New Roman" w:hAnsi="Times New Roman" w:cs="Times New Roman"/>
-        </w:rPr>
-      </w:pPr>
-      <w:r>
-        <w:rPr>
-          <w:rFonts w:ascii="Times New Roman" w:hAnsi="Times New Roman" w:cs="Times New Roman"/>
-        </w:rPr>
-        <w:t xml:space="preserve">After </w:t>
-      </w:r>
-      <w:r>
-        <w:rPr>
-          <w:rFonts w:ascii="Times New Roman" w:hAnsi="Times New Roman" w:cs="Times New Roman"/>
-        </w:rPr>
-        <w:t>the aliens/</w:t>
-      </w:r>
-      <w:commentRangeStart w:id="1"/>
-      <w:r>
-        <w:rPr>
-          <w:rFonts w:ascii="Times New Roman" w:hAnsi="Times New Roman" w:cs="Times New Roman"/>
-        </w:rPr>
-        <w:t xml:space="preserve">UMAs </w:t>
-      </w:r>
-      <w:commentRangeEnd w:id="1"/>
-      <w:r>
-        <w:rPr>
-          <w:rStyle w:val="CommentReference"/>
-        </w:rPr>
-        <w:commentReference w:id="1"/>
-      </w:r>
-      <w:r>
-        <w:rPr>
-          <w:rFonts w:ascii="Times New Roman" w:hAnsi="Times New Roman" w:cs="Times New Roman"/>
-        </w:rPr>
-        <w:t xml:space="preserve">are defeated </w:t>
-      </w:r>
-      <w:r>
-        <w:rPr>
-          <w:rFonts w:ascii="Times New Roman" w:hAnsi="Times New Roman" w:cs="Times New Roman"/>
-        </w:rPr>
-        <w:t>, another UFO of UMAs arrives, and the characters just give up and leave.</w:t>
-      </w:r>
-    </w:p>
-    <w:p>
-      <w:pPr>
-        <w:pStyle w:val="ListParagraph"/>
-        <w:numPr>
-          <w:ilvl w:val="2"/>
-          <w:numId w:val="5"/>
-        </w:numPr>
-        <w:spacing w:line="360" w:lineRule="auto"/>
-        <w:rPr>
-          <w:rFonts w:ascii="Times New Roman" w:hAnsi="Times New Roman" w:cs="Times New Roman"/>
-        </w:rPr>
-      </w:pPr>
-      <w:r>
-        <w:rPr>
-          <w:rFonts w:ascii="Times New Roman" w:hAnsi="Times New Roman" w:cs="Times New Roman"/>
-        </w:rPr>
-        <w:t xml:space="preserve"> </w:t>
-      </w:r>
-      <w:r>
-        <w:rPr>
-          <w:rFonts w:ascii="Times New Roman" w:hAnsi="Times New Roman" w:cs="Times New Roman"/>
-        </w:rPr>
-        <w:t xml:space="preserve">Encrust Upon </w:t>
-      </w:r>
-      <w:r>
-        <w:rPr>
-          <w:rFonts w:ascii="Times New Roman" w:hAnsi="Times New Roman" w:cs="Times New Roman"/>
-        </w:rPr>
-        <w:t xml:space="preserve">The </w:t>
-      </w:r>
-      <w:r>
-        <w:rPr>
-          <w:rFonts w:ascii="Times New Roman" w:hAnsi="Times New Roman" w:cs="Times New Roman"/>
-        </w:rPr>
-        <w:t>Mobius Chicken Strip</w:t>
-      </w:r>
-    </w:p>
-    <w:p>
-      <w:pPr>
-        <w:pStyle w:val="ListParagraph"/>
-        <w:numPr>
-          <w:ilvl w:val="2"/>
-          <w:numId w:val="5"/>
-        </w:numPr>
-        <w:spacing w:line="360" w:lineRule="auto"/>
-        <w:rPr>
-          <w:rFonts w:ascii="Times New Roman" w:hAnsi="Times New Roman" w:cs="Times New Roman"/>
-        </w:rPr>
-      </w:pPr>
-      <w:r>
-        <w:rPr>
-          <w:rFonts w:ascii="Times New Roman" w:hAnsi="Times New Roman" w:cs="Times New Roman"/>
-        </w:rPr>
-        <w:t>Seafood processing factory</w:t>
-      </w:r>
-    </w:p>
-    <w:p>
-      <w:pPr>
-        <w:pStyle w:val="ListParagraph"/>
-        <w:numPr>
-          <w:ilvl w:val="3"/>
-          <w:numId w:val="5"/>
-        </w:numPr>
-        <w:spacing w:line="360" w:lineRule="auto"/>
-        <w:rPr>
-          <w:rFonts w:ascii="Times New Roman" w:hAnsi="Times New Roman" w:cs="Times New Roman"/>
-        </w:rPr>
-      </w:pPr>
-      <w:r>
-        <w:rPr>
-          <w:rFonts w:ascii="Times New Roman" w:hAnsi="Times New Roman" w:cs="Times New Roman"/>
-        </w:rPr>
-        <w:t>This is will be where the octopus mini-game takes place.</w:t>
-      </w:r>
-    </w:p>
-    <w:p>
-      <w:pPr>
-        <w:pStyle w:val="ListParagraph"/>
-        <w:numPr>
-          <w:ilvl w:val="3"/>
-          <w:numId w:val="5"/>
-        </w:numPr>
-        <w:spacing w:line="360" w:lineRule="auto"/>
-        <w:rPr>
-          <w:rFonts w:ascii="Times New Roman" w:hAnsi="Times New Roman" w:cs="Times New Roman"/>
-        </w:rPr>
-      </w:pPr>
-      <w:r>
-        <w:rPr>
-          <w:rFonts w:ascii="Times New Roman" w:hAnsi="Times New Roman" w:cs="Times New Roman"/>
-        </w:rPr>
-        <w:t xml:space="preserve">Boss is an UMA disguised as a </w:t>
-      </w:r>
-      <w:r>
-        <w:rPr>
-          <w:rFonts w:ascii="Times New Roman" w:hAnsi="Times New Roman" w:cs="Times New Roman"/>
-        </w:rPr>
-        <w:t xml:space="preserve">squid </w:t>
-      </w:r>
-      <w:r>
-        <w:rPr>
-          <w:rFonts w:ascii="Times New Roman" w:hAnsi="Times New Roman" w:cs="Times New Roman"/>
-        </w:rPr>
-        <w:t>gutter.</w:t>
-      </w:r>
-    </w:p>
-    <w:p>
-      <w:pPr>
-        <w:pStyle w:val="ListParagraph"/>
-        <w:numPr>
-          <w:ilvl w:val="2"/>
-          <w:numId w:val="5"/>
-        </w:numPr>
-        <w:spacing w:line="360" w:lineRule="auto"/>
-        <w:rPr>
-          <w:rFonts w:ascii="Times New Roman" w:hAnsi="Times New Roman" w:cs="Times New Roman"/>
-        </w:rPr>
-      </w:pPr>
-      <w:r>
-        <w:rPr>
-          <w:rFonts w:ascii="Times New Roman" w:hAnsi="Times New Roman" w:cs="Times New Roman"/>
-        </w:rPr>
-        <w:t xml:space="preserve"> Accidentally take psychedelics.</w:t>
-      </w:r>
-    </w:p>
-    <w:p>
-      <w:pPr>
-        <w:pStyle w:val="ListParagraph"/>
-        <w:numPr>
-          <w:ilvl w:val="1"/>
-          <w:numId w:val="5"/>
-        </w:numPr>
-        <w:spacing w:line="360" w:lineRule="auto"/>
-        <w:rPr>
-          <w:rFonts w:ascii="Times New Roman" w:hAnsi="Times New Roman" w:cs="Times New Roman"/>
-        </w:rPr>
-      </w:pPr>
-      <w:r>
-        <w:rPr>
-          <w:rFonts w:ascii="Times New Roman" w:hAnsi="Times New Roman" w:cs="Times New Roman"/>
-        </w:rPr>
-        <w:t>Note on levels:</w:t>
-      </w:r>
-    </w:p>
-    <w:p>
-      <w:pPr>
-        <w:pStyle w:val="ListParagraph"/>
-        <w:numPr>
-          <w:ilvl w:val="2"/>
-          <w:numId w:val="5"/>
-        </w:numPr>
-        <w:spacing w:line="360" w:lineRule="auto"/>
-        <w:rPr>
-          <w:rFonts w:ascii="Times New Roman" w:hAnsi="Times New Roman" w:cs="Times New Roman"/>
-        </w:rPr>
-      </w:pPr>
-      <w:r>
-        <w:rPr>
-          <w:rFonts w:ascii="Times New Roman" w:hAnsi="Times New Roman" w:cs="Times New Roman"/>
-        </w:rPr>
-        <w:t xml:space="preserve"> Like Flip Flappers, each level should have its own color/art scheme.</w:t>
-      </w:r>
-    </w:p>
-    <w:p>
-      <w:pPr>
-        <w:pStyle w:val="ListParagraph"/>
-        <w:numPr>
-          <w:ilvl w:val="2"/>
-          <w:numId w:val="5"/>
-        </w:numPr>
-        <w:spacing w:line="360" w:lineRule="auto"/>
-        <w:rPr>
-          <w:rFonts w:ascii="Times New Roman" w:hAnsi="Times New Roman" w:cs="Times New Roman"/>
-        </w:rPr>
-      </w:pPr>
-      <w:r>
-        <w:rPr>
-          <w:rFonts w:ascii="Times New Roman" w:hAnsi="Times New Roman" w:cs="Times New Roman"/>
-        </w:rPr>
-        <w:t xml:space="preserve"> Seems like an initial or overworld level might be necessary for a “normal” comparison.</w:t>
-      </w:r>
-    </w:p>
-    <w:p>
-      <w:pPr>
-        <w:pStyle w:val="ListParagraph"/>
-        <w:numPr>
-          <w:ilvl w:val="3"/>
-          <w:numId w:val="5"/>
-        </w:numPr>
-        <w:spacing w:line="360" w:lineRule="auto"/>
-        <w:rPr>
-          <w:rFonts w:ascii="Times New Roman" w:hAnsi="Times New Roman" w:cs="Times New Roman"/>
-        </w:rPr>
-      </w:pPr>
-      <w:r>
-        <w:rPr>
-          <w:rFonts w:ascii="Times New Roman" w:hAnsi="Times New Roman" w:cs="Times New Roman"/>
-        </w:rPr>
-        <w:t>Maybe not a bad idea, you can do the levels out of order.</w:t>
-      </w:r>
-    </w:p>
-    <w:p>
-      <w:pPr>
-        <w:pStyle w:val="ListParagraph"/>
-        <w:numPr>
-          <w:ilvl w:val="3"/>
-          <w:numId w:val="5"/>
-        </w:numPr>
-        <w:spacing w:line="360" w:lineRule="auto"/>
-        <w:rPr>
-          <w:rFonts w:ascii="Times New Roman" w:hAnsi="Times New Roman" w:cs="Times New Roman"/>
-        </w:rPr>
-      </w:pPr>
-      <w:r>
-        <w:rPr>
-          <w:rFonts w:ascii="Times New Roman" w:hAnsi="Times New Roman" w:cs="Times New Roman"/>
-        </w:rPr>
-        <w:t>Level themed portals leading to those levels.</w:t>
-      </w:r>
-    </w:p>
-    <w:p>
-      <w:pPr>
-        <w:pStyle w:val="ListParagraph"/>
-        <w:numPr>
-          <w:ilvl w:val="4"/>
-          <w:numId w:val="5"/>
-        </w:numPr>
-        <w:spacing w:line="360" w:lineRule="auto"/>
-        <w:rPr>
-          <w:rFonts w:ascii="Times New Roman" w:hAnsi="Times New Roman" w:cs="Times New Roman"/>
-        </w:rPr>
-      </w:pPr>
-      <w:r>
-        <w:rPr>
-          <w:rFonts w:ascii="Times New Roman" w:hAnsi="Times New Roman" w:cs="Times New Roman"/>
-        </w:rPr>
-        <w:t>Maybe walk around city blocks and sewer entrance, farm, seafood plant, etc act as portals and scheme changes when you walk in?</w:t>
-      </w:r>
-    </w:p>
-    <w:p>
-      <w:pPr>
-        <w:pStyle w:val="ListParagraph"/>
-        <w:numPr>
-          <w:ilvl w:val="2"/>
-          <w:numId w:val="5"/>
-        </w:numPr>
-        <w:spacing w:line="360" w:lineRule="auto"/>
-        <w:rPr>
-          <w:rFonts w:ascii="Times New Roman" w:hAnsi="Times New Roman" w:cs="Times New Roman"/>
-        </w:rPr>
-      </w:pPr>
-      <w:r>
-        <w:rPr>
-          <w:rFonts w:ascii="Times New Roman" w:hAnsi="Times New Roman" w:cs="Times New Roman"/>
-        </w:rPr>
-        <w:t xml:space="preserve">Color schemes: </w:t>
-      </w:r>
-    </w:p>
-    <w:p>
-      <w:pPr>
-        <w:pStyle w:val="ListParagraph"/>
-        <w:numPr>
-          <w:ilvl w:val="3"/>
-          <w:numId w:val="5"/>
-        </w:numPr>
-        <w:spacing w:line="360" w:lineRule="auto"/>
-        <w:rPr>
-          <w:rFonts w:ascii="Times New Roman" w:hAnsi="Times New Roman" w:cs="Times New Roman"/>
-        </w:rPr>
-      </w:pPr>
-      <w:r>
-        <w:rPr>
-          <w:rFonts w:ascii="Times New Roman" w:hAnsi="Times New Roman" w:cs="Times New Roman"/>
-        </w:rPr>
-        <w:t>Country/hillbill = sepia/film grain</w:t>
+        <w:t>Country/</w:t>
+      </w:r>
+      <w:proofErr w:type="spellStart"/>
+      <w:r>
+        <w:rPr>
+          <w:rFonts w:ascii="Times New Roman" w:hAnsi="Times New Roman" w:cs="Times New Roman"/>
+        </w:rPr>
+        <w:t>hillbill</w:t>
+      </w:r>
+      <w:proofErr w:type="spellEnd"/>
+      <w:r>
+        <w:rPr>
+          <w:rFonts w:ascii="Times New Roman" w:hAnsi="Times New Roman" w:cs="Times New Roman"/>
+        </w:rPr>
+        <w:t xml:space="preserve"> = sepia/film grain</w:t>
       </w:r>
       <w:r>
         <w:rPr>
@@ -2560,7 +3377,6 @@
           <w:b/>
           <w:bCs/>
         </w:rPr>
-        <w:lastRenderedPageBreak/>
         <w:t>Technical</w:t>
       </w:r>
     </w:p>
@@ -2853,6 +3669,7 @@
           <w:b/>
           <w:bCs/>
         </w:rPr>
+        <w:lastRenderedPageBreak/>
         <w:t>Character Ideas</w:t>
       </w:r>
     </w:p>
@@ -2930,11 +3747,19 @@
           <w:rFonts w:ascii="Times New Roman" w:hAnsi="Times New Roman" w:cs="Times New Roman"/>
         </w:rPr>
       </w:pPr>
-      <w:r>
-        <w:rPr>
-          <w:rFonts w:ascii="Times New Roman" w:hAnsi="Times New Roman" w:cs="Times New Roman"/>
-        </w:rPr>
-        <w:t>Monobody - Curry Courier Career</w:t>
+      <w:proofErr w:type="spellStart"/>
+      <w:r>
+        <w:rPr>
+          <w:rFonts w:ascii="Times New Roman" w:hAnsi="Times New Roman" w:cs="Times New Roman"/>
+        </w:rPr>
+        <w:t>Monobody</w:t>
+      </w:r>
+      <w:proofErr w:type="spellEnd"/>
+      <w:r>
+        <w:rPr>
+          <w:rFonts w:ascii="Times New Roman" w:hAnsi="Times New Roman" w:cs="Times New Roman"/>
+        </w:rPr>
+        <w:t xml:space="preserve"> - Curry Courier Career</w:t>
       </w:r>
     </w:p>
     <w:p>
@@ -2972,8 +3797,30 @@
         <w:rPr>
           <w:rFonts w:ascii="Times New Roman" w:hAnsi="Times New Roman" w:cs="Times New Roman"/>
         </w:rPr>
-        <w:t>Noumenon – Mobius Strip Chonyon Krangz</w:t>
-      </w:r>
+        <w:t xml:space="preserve">Noumenon – Mobius Strip </w:t>
+      </w:r>
+      <w:proofErr w:type="spellStart"/>
+      <w:r>
+        <w:rPr>
+          <w:rFonts w:ascii="Times New Roman" w:hAnsi="Times New Roman" w:cs="Times New Roman"/>
+        </w:rPr>
+        <w:t>Chonyon</w:t>
+      </w:r>
+      <w:proofErr w:type="spellEnd"/>
+      <w:r>
+        <w:rPr>
+          <w:rFonts w:ascii="Times New Roman" w:hAnsi="Times New Roman" w:cs="Times New Roman"/>
+        </w:rPr>
+        <w:t xml:space="preserve"> </w:t>
+      </w:r>
+      <w:proofErr w:type="spellStart"/>
+      <w:r>
+        <w:rPr>
+          <w:rFonts w:ascii="Times New Roman" w:hAnsi="Times New Roman" w:cs="Times New Roman"/>
+        </w:rPr>
+        <w:t>Krangz</w:t>
+      </w:r>
+      <w:proofErr w:type="spellEnd"/>
     </w:p>
     <w:p>
       <w:pPr>
@@ -2987,30 +3834,46 @@
           <w:rFonts w:ascii="Times New Roman" w:hAnsi="Times New Roman" w:cs="Times New Roman"/>
         </w:rPr>
       </w:pPr>
-      <w:r>
-        <w:rPr>
-          <w:rFonts w:ascii="Times New Roman" w:hAnsi="Times New Roman" w:cs="Times New Roman"/>
-        </w:rPr>
-        <w:t>Hakushi Hasegawa</w:t>
-      </w:r>
-    </w:p>
-    <w:p>
-      <w:pPr>
-        <w:pStyle w:val="ListParagraph"/>
-        <w:numPr>
-          <w:ilvl w:val="2"/>
-          <w:numId w:val="5"/>
-        </w:numPr>
-        <w:spacing w:line="360" w:lineRule="auto"/>
-        <w:rPr>
-          <w:rFonts w:ascii="Times New Roman" w:hAnsi="Times New Roman" w:cs="Times New Roman"/>
-        </w:rPr>
-      </w:pPr>
-      <w:r>
-        <w:rPr>
-          <w:rFonts w:ascii="Times New Roman" w:hAnsi="Times New Roman" w:cs="Times New Roman"/>
-        </w:rPr>
-        <w:t>Psechedelic/intense</w:t>
+      <w:proofErr w:type="spellStart"/>
+      <w:r>
+        <w:rPr>
+          <w:rFonts w:ascii="Times New Roman" w:hAnsi="Times New Roman" w:cs="Times New Roman"/>
+        </w:rPr>
+        <w:t>Hakushi</w:t>
+      </w:r>
+      <w:proofErr w:type="spellEnd"/>
+      <w:r>
+        <w:rPr>
+          <w:rFonts w:ascii="Times New Roman" w:hAnsi="Times New Roman" w:cs="Times New Roman"/>
+        </w:rPr>
+        <w:t xml:space="preserve"> Hasegawa</w:t>
+      </w:r>
+    </w:p>
+    <w:p>
+      <w:pPr>
+        <w:pStyle w:val="ListParagraph"/>
+        <w:numPr>
+          <w:ilvl w:val="2"/>
+          <w:numId w:val="5"/>
+        </w:numPr>
+        <w:spacing w:line="360" w:lineRule="auto"/>
+        <w:rPr>
+          <w:rFonts w:ascii="Times New Roman" w:hAnsi="Times New Roman" w:cs="Times New Roman"/>
+        </w:rPr>
+      </w:pPr>
+      <w:proofErr w:type="spellStart"/>
+      <w:r>
+        <w:rPr>
+          <w:rFonts w:ascii="Times New Roman" w:hAnsi="Times New Roman" w:cs="Times New Roman"/>
+        </w:rPr>
+        <w:t>Psechedelic</w:t>
+      </w:r>
+      <w:proofErr w:type="spellEnd"/>
+      <w:r>
+        <w:rPr>
+          <w:rFonts w:ascii="Times New Roman" w:hAnsi="Times New Roman" w:cs="Times New Roman"/>
+        </w:rPr>
+        <w:t>/intense</w:t>
       </w:r>
     </w:p>
     <w:p>
@@ -3058,7 +3921,15 @@
         </w:numPr>
       </w:pPr>
       <w:r>
-        <w:t>One of the characters has a hearing aid, loses it &gt; game audio stops &gt; you have to fight an enemy who picks it up and teases you with it &gt; fight &amp; get back &gt; audio back on</w:t>
+        <w:t xml:space="preserve">One of the characters has a hearing aid, loses it &gt; game audio stops &gt; you </w:t>
+      </w:r>
+      <w:proofErr w:type="gramStart"/>
+      <w:r>
+        <w:t>have to</w:t>
+      </w:r>
+      <w:proofErr w:type="gramEnd"/>
+      <w:r>
+        <w:t xml:space="preserve"> fight an enemy who picks it up and teases you with it &gt; fight &amp; get back &gt; audio back on</w:t>
       </w:r>
     </w:p>
     <w:sectPr>

</xml_diff>